<commit_message>
Update Setting up your OpenMV_bot.docx
</commit_message>
<xml_diff>
--- a/Setting up your OpenMV_bot.docx
+++ b/Setting up your OpenMV_bot.docx
@@ -18,7 +18,7 @@
       </w:r>
       <w:bookmarkEnd w:id="0"/>
       <w:r>
-        <w:t>MANNUAL</w:t>
+        <w:t>MANUAL</w:t>
       </w:r>
     </w:p>
     <w:sdt>
@@ -75,7 +75,7 @@
           <w:r>
             <w:fldChar w:fldCharType="separate"/>
           </w:r>
-          <w:hyperlink w:anchor="_Toc157941498" w:history="1">
+          <w:hyperlink w:anchor="_Toc158227462" w:history="1">
             <w:r>
               <w:rPr>
                 <w:rStyle w:val="Hyperlink"/>
@@ -102,7 +102,7 @@
                 <w:noProof/>
                 <w:webHidden/>
               </w:rPr>
-              <w:instrText xml:space="preserve"> PAGEREF _Toc157941498 \h </w:instrText>
+              <w:instrText xml:space="preserve"> PAGEREF _Toc158227462 \h </w:instrText>
             </w:r>
             <w:r>
               <w:rPr>
@@ -147,13 +147,13 @@
               <w14:ligatures w14:val="standardContextual"/>
             </w:rPr>
           </w:pPr>
-          <w:hyperlink w:anchor="_Toc157941499" w:history="1">
+          <w:hyperlink w:anchor="_Toc158227463" w:history="1">
             <w:r>
               <w:rPr>
                 <w:rStyle w:val="Hyperlink"/>
                 <w:noProof/>
               </w:rPr>
-              <w:t>Hardware usage notes</w:t>
+              <w:t>Software development notes</w:t>
             </w:r>
             <w:r>
               <w:rPr>
@@ -174,7 +174,7 @@
                 <w:noProof/>
                 <w:webHidden/>
               </w:rPr>
-              <w:instrText xml:space="preserve"> PAGEREF _Toc157941499 \h </w:instrText>
+              <w:instrText xml:space="preserve"> PAGEREF _Toc158227463 \h </w:instrText>
             </w:r>
             <w:r>
               <w:rPr>
@@ -195,6 +195,366 @@
                 <w:webHidden/>
               </w:rPr>
               <w:t>2</w:t>
+            </w:r>
+            <w:r>
+              <w:rPr>
+                <w:noProof/>
+                <w:webHidden/>
+              </w:rPr>
+              <w:fldChar w:fldCharType="end"/>
+            </w:r>
+          </w:hyperlink>
+        </w:p>
+        <w:p>
+          <w:pPr>
+            <w:pStyle w:val="TOC2"/>
+            <w:tabs>
+              <w:tab w:val="right" w:leader="dot" w:pos="9016"/>
+            </w:tabs>
+            <w:rPr>
+              <w:noProof/>
+              <w:kern w:val="2"/>
+              <w:sz w:val="24"/>
+              <w:szCs w:val="24"/>
+              <w14:ligatures w14:val="standardContextual"/>
+            </w:rPr>
+          </w:pPr>
+          <w:hyperlink w:anchor="_Toc158227464" w:history="1">
+            <w:r>
+              <w:rPr>
+                <w:rStyle w:val="Hyperlink"/>
+                <w:noProof/>
+              </w:rPr>
+              <w:t>General notes</w:t>
+            </w:r>
+            <w:r>
+              <w:rPr>
+                <w:noProof/>
+                <w:webHidden/>
+              </w:rPr>
+              <w:tab/>
+            </w:r>
+            <w:r>
+              <w:rPr>
+                <w:noProof/>
+                <w:webHidden/>
+              </w:rPr>
+              <w:fldChar w:fldCharType="begin"/>
+            </w:r>
+            <w:r>
+              <w:rPr>
+                <w:noProof/>
+                <w:webHidden/>
+              </w:rPr>
+              <w:instrText xml:space="preserve"> PAGEREF _Toc158227464 \h </w:instrText>
+            </w:r>
+            <w:r>
+              <w:rPr>
+                <w:noProof/>
+                <w:webHidden/>
+              </w:rPr>
+            </w:r>
+            <w:r>
+              <w:rPr>
+                <w:noProof/>
+                <w:webHidden/>
+              </w:rPr>
+              <w:fldChar w:fldCharType="separate"/>
+            </w:r>
+            <w:r>
+              <w:rPr>
+                <w:noProof/>
+                <w:webHidden/>
+              </w:rPr>
+              <w:t>2</w:t>
+            </w:r>
+            <w:r>
+              <w:rPr>
+                <w:noProof/>
+                <w:webHidden/>
+              </w:rPr>
+              <w:fldChar w:fldCharType="end"/>
+            </w:r>
+          </w:hyperlink>
+        </w:p>
+        <w:p>
+          <w:pPr>
+            <w:pStyle w:val="TOC2"/>
+            <w:tabs>
+              <w:tab w:val="right" w:leader="dot" w:pos="9016"/>
+            </w:tabs>
+            <w:rPr>
+              <w:noProof/>
+              <w:kern w:val="2"/>
+              <w:sz w:val="24"/>
+              <w:szCs w:val="24"/>
+              <w14:ligatures w14:val="standardContextual"/>
+            </w:rPr>
+          </w:pPr>
+          <w:hyperlink w:anchor="_Toc158227465" w:history="1">
+            <w:r>
+              <w:rPr>
+                <w:rStyle w:val="Hyperlink"/>
+                <w:noProof/>
+              </w:rPr>
+              <w:t>Moving files to your robot</w:t>
+            </w:r>
+            <w:r>
+              <w:rPr>
+                <w:noProof/>
+                <w:webHidden/>
+              </w:rPr>
+              <w:tab/>
+            </w:r>
+            <w:r>
+              <w:rPr>
+                <w:noProof/>
+                <w:webHidden/>
+              </w:rPr>
+              <w:fldChar w:fldCharType="begin"/>
+            </w:r>
+            <w:r>
+              <w:rPr>
+                <w:noProof/>
+                <w:webHidden/>
+              </w:rPr>
+              <w:instrText xml:space="preserve"> PAGEREF _Toc158227465 \h </w:instrText>
+            </w:r>
+            <w:r>
+              <w:rPr>
+                <w:noProof/>
+                <w:webHidden/>
+              </w:rPr>
+            </w:r>
+            <w:r>
+              <w:rPr>
+                <w:noProof/>
+                <w:webHidden/>
+              </w:rPr>
+              <w:fldChar w:fldCharType="separate"/>
+            </w:r>
+            <w:r>
+              <w:rPr>
+                <w:noProof/>
+                <w:webHidden/>
+              </w:rPr>
+              <w:t>2</w:t>
+            </w:r>
+            <w:r>
+              <w:rPr>
+                <w:noProof/>
+                <w:webHidden/>
+              </w:rPr>
+              <w:fldChar w:fldCharType="end"/>
+            </w:r>
+          </w:hyperlink>
+        </w:p>
+        <w:p>
+          <w:pPr>
+            <w:pStyle w:val="TOC2"/>
+            <w:tabs>
+              <w:tab w:val="right" w:leader="dot" w:pos="9016"/>
+            </w:tabs>
+            <w:rPr>
+              <w:noProof/>
+              <w:kern w:val="2"/>
+              <w:sz w:val="24"/>
+              <w:szCs w:val="24"/>
+              <w14:ligatures w14:val="standardContextual"/>
+            </w:rPr>
+          </w:pPr>
+          <w:hyperlink w:anchor="_Toc158227466" w:history="1">
+            <w:r>
+              <w:rPr>
+                <w:rStyle w:val="Hyperlink"/>
+                <w:noProof/>
+              </w:rPr>
+              <w:t>Using OpenMV IDE</w:t>
+            </w:r>
+            <w:r>
+              <w:rPr>
+                <w:noProof/>
+                <w:webHidden/>
+              </w:rPr>
+              <w:tab/>
+            </w:r>
+            <w:r>
+              <w:rPr>
+                <w:noProof/>
+                <w:webHidden/>
+              </w:rPr>
+              <w:fldChar w:fldCharType="begin"/>
+            </w:r>
+            <w:r>
+              <w:rPr>
+                <w:noProof/>
+                <w:webHidden/>
+              </w:rPr>
+              <w:instrText xml:space="preserve"> PAGEREF _Toc158227466 \h </w:instrText>
+            </w:r>
+            <w:r>
+              <w:rPr>
+                <w:noProof/>
+                <w:webHidden/>
+              </w:rPr>
+            </w:r>
+            <w:r>
+              <w:rPr>
+                <w:noProof/>
+                <w:webHidden/>
+              </w:rPr>
+              <w:fldChar w:fldCharType="separate"/>
+            </w:r>
+            <w:r>
+              <w:rPr>
+                <w:noProof/>
+                <w:webHidden/>
+              </w:rPr>
+              <w:t>2</w:t>
+            </w:r>
+            <w:r>
+              <w:rPr>
+                <w:noProof/>
+                <w:webHidden/>
+              </w:rPr>
+              <w:fldChar w:fldCharType="end"/>
+            </w:r>
+          </w:hyperlink>
+        </w:p>
+        <w:p>
+          <w:pPr>
+            <w:pStyle w:val="TOC2"/>
+            <w:tabs>
+              <w:tab w:val="right" w:leader="dot" w:pos="9016"/>
+            </w:tabs>
+            <w:rPr>
+              <w:noProof/>
+              <w:kern w:val="2"/>
+              <w:sz w:val="24"/>
+              <w:szCs w:val="24"/>
+              <w14:ligatures w14:val="standardContextual"/>
+            </w:rPr>
+          </w:pPr>
+          <w:hyperlink w:anchor="_Toc158227467" w:history="1">
+            <w:r>
+              <w:rPr>
+                <w:rStyle w:val="Hyperlink"/>
+                <w:noProof/>
+              </w:rPr>
+              <w:t>Running scripts over wifi</w:t>
+            </w:r>
+            <w:r>
+              <w:rPr>
+                <w:noProof/>
+                <w:webHidden/>
+              </w:rPr>
+              <w:tab/>
+            </w:r>
+            <w:r>
+              <w:rPr>
+                <w:noProof/>
+                <w:webHidden/>
+              </w:rPr>
+              <w:fldChar w:fldCharType="begin"/>
+            </w:r>
+            <w:r>
+              <w:rPr>
+                <w:noProof/>
+                <w:webHidden/>
+              </w:rPr>
+              <w:instrText xml:space="preserve"> PAGEREF _Toc158227467 \h </w:instrText>
+            </w:r>
+            <w:r>
+              <w:rPr>
+                <w:noProof/>
+                <w:webHidden/>
+              </w:rPr>
+            </w:r>
+            <w:r>
+              <w:rPr>
+                <w:noProof/>
+                <w:webHidden/>
+              </w:rPr>
+              <w:fldChar w:fldCharType="separate"/>
+            </w:r>
+            <w:r>
+              <w:rPr>
+                <w:noProof/>
+                <w:webHidden/>
+              </w:rPr>
+              <w:t>3</w:t>
+            </w:r>
+            <w:r>
+              <w:rPr>
+                <w:noProof/>
+                <w:webHidden/>
+              </w:rPr>
+              <w:fldChar w:fldCharType="end"/>
+            </w:r>
+          </w:hyperlink>
+        </w:p>
+        <w:p>
+          <w:pPr>
+            <w:pStyle w:val="TOC2"/>
+            <w:tabs>
+              <w:tab w:val="right" w:leader="dot" w:pos="9016"/>
+            </w:tabs>
+            <w:rPr>
+              <w:noProof/>
+              <w:kern w:val="2"/>
+              <w:sz w:val="24"/>
+              <w:szCs w:val="24"/>
+              <w14:ligatures w14:val="standardContextual"/>
+            </w:rPr>
+          </w:pPr>
+          <w:hyperlink w:anchor="_Toc158227468" w:history="1">
+            <w:r>
+              <w:rPr>
+                <w:rStyle w:val="Hyperlink"/>
+                <w:noProof/>
+              </w:rPr>
+              <w:t>Colour detection threshold tuning</w:t>
+            </w:r>
+            <w:r>
+              <w:rPr>
+                <w:noProof/>
+                <w:webHidden/>
+              </w:rPr>
+              <w:tab/>
+            </w:r>
+            <w:r>
+              <w:rPr>
+                <w:noProof/>
+                <w:webHidden/>
+              </w:rPr>
+              <w:fldChar w:fldCharType="begin"/>
+            </w:r>
+            <w:r>
+              <w:rPr>
+                <w:noProof/>
+                <w:webHidden/>
+              </w:rPr>
+              <w:instrText xml:space="preserve"> PAGEREF _Toc158227468 \h </w:instrText>
+            </w:r>
+            <w:r>
+              <w:rPr>
+                <w:noProof/>
+                <w:webHidden/>
+              </w:rPr>
+            </w:r>
+            <w:r>
+              <w:rPr>
+                <w:noProof/>
+                <w:webHidden/>
+              </w:rPr>
+              <w:fldChar w:fldCharType="separate"/>
+            </w:r>
+            <w:r>
+              <w:rPr>
+                <w:noProof/>
+                <w:webHidden/>
+              </w:rPr>
+              <w:t>4</w:t>
             </w:r>
             <w:r>
               <w:rPr>
@@ -219,13 +579,13 @@
               <w14:ligatures w14:val="standardContextual"/>
             </w:rPr>
           </w:pPr>
-          <w:hyperlink w:anchor="_Toc157941500" w:history="1">
+          <w:hyperlink w:anchor="_Toc158227469" w:history="1">
             <w:r>
               <w:rPr>
                 <w:rStyle w:val="Hyperlink"/>
                 <w:noProof/>
               </w:rPr>
-              <w:t>Running exercises</w:t>
+              <w:t>Hardware usage notes</w:t>
             </w:r>
             <w:r>
               <w:rPr>
@@ -246,7 +606,7 @@
                 <w:noProof/>
                 <w:webHidden/>
               </w:rPr>
-              <w:instrText xml:space="preserve"> PAGEREF _Toc157941500 \h </w:instrText>
+              <w:instrText xml:space="preserve"> PAGEREF _Toc158227469 \h </w:instrText>
             </w:r>
             <w:r>
               <w:rPr>
@@ -266,7 +626,7 @@
                 <w:noProof/>
                 <w:webHidden/>
               </w:rPr>
-              <w:t>3</w:t>
+              <w:t>4</w:t>
             </w:r>
             <w:r>
               <w:rPr>
@@ -291,13 +651,13 @@
               <w14:ligatures w14:val="standardContextual"/>
             </w:rPr>
           </w:pPr>
-          <w:hyperlink w:anchor="_Toc157941501" w:history="1">
+          <w:hyperlink w:anchor="_Toc158227470" w:history="1">
             <w:r>
               <w:rPr>
                 <w:rStyle w:val="Hyperlink"/>
                 <w:noProof/>
               </w:rPr>
-              <w:t>Moving files to your robot</w:t>
+              <w:t>General notes</w:t>
             </w:r>
             <w:r>
               <w:rPr>
@@ -318,7 +678,7 @@
                 <w:noProof/>
                 <w:webHidden/>
               </w:rPr>
-              <w:instrText xml:space="preserve"> PAGEREF _Toc157941501 \h </w:instrText>
+              <w:instrText xml:space="preserve"> PAGEREF _Toc158227470 \h </w:instrText>
             </w:r>
             <w:r>
               <w:rPr>
@@ -338,7 +698,7 @@
                 <w:noProof/>
                 <w:webHidden/>
               </w:rPr>
-              <w:t>3</w:t>
+              <w:t>4</w:t>
             </w:r>
             <w:r>
               <w:rPr>
@@ -363,13 +723,13 @@
               <w14:ligatures w14:val="standardContextual"/>
             </w:rPr>
           </w:pPr>
-          <w:hyperlink w:anchor="_Toc157941502" w:history="1">
+          <w:hyperlink w:anchor="_Toc158227471" w:history="1">
             <w:r>
               <w:rPr>
                 <w:rStyle w:val="Hyperlink"/>
                 <w:noProof/>
               </w:rPr>
-              <w:t>Editing ALBIR scripts</w:t>
+              <w:t>Power cycling</w:t>
             </w:r>
             <w:r>
               <w:rPr>
@@ -390,7 +750,7 @@
                 <w:noProof/>
                 <w:webHidden/>
               </w:rPr>
-              <w:instrText xml:space="preserve"> PAGEREF _Toc157941502 \h </w:instrText>
+              <w:instrText xml:space="preserve"> PAGEREF _Toc158227471 \h </w:instrText>
             </w:r>
             <w:r>
               <w:rPr>
@@ -410,7 +770,7 @@
                 <w:noProof/>
                 <w:webHidden/>
               </w:rPr>
-              <w:t>3</w:t>
+              <w:t>4</w:t>
             </w:r>
             <w:r>
               <w:rPr>
@@ -435,13 +795,13 @@
               <w14:ligatures w14:val="standardContextual"/>
             </w:rPr>
           </w:pPr>
-          <w:hyperlink w:anchor="_Toc157941503" w:history="1">
+          <w:hyperlink w:anchor="_Toc158227472" w:history="1">
             <w:r>
               <w:rPr>
                 <w:rStyle w:val="Hyperlink"/>
                 <w:noProof/>
               </w:rPr>
-              <w:t>Running ALBIR exercises</w:t>
+              <w:t>Servo zero-point offset tuning (important)</w:t>
             </w:r>
             <w:r>
               <w:rPr>
@@ -462,7 +822,7 @@
                 <w:noProof/>
                 <w:webHidden/>
               </w:rPr>
-              <w:instrText xml:space="preserve"> PAGEREF _Toc157941503 \h </w:instrText>
+              <w:instrText xml:space="preserve"> PAGEREF _Toc158227472 \h </w:instrText>
             </w:r>
             <w:r>
               <w:rPr>
@@ -482,7 +842,7 @@
                 <w:noProof/>
                 <w:webHidden/>
               </w:rPr>
-              <w:t>3</w:t>
+              <w:t>5</w:t>
             </w:r>
             <w:r>
               <w:rPr>
@@ -507,13 +867,13 @@
               <w14:ligatures w14:val="standardContextual"/>
             </w:rPr>
           </w:pPr>
-          <w:hyperlink w:anchor="_Toc157941504" w:history="1">
+          <w:hyperlink w:anchor="_Toc158227473" w:history="1">
             <w:r>
               <w:rPr>
                 <w:rStyle w:val="Hyperlink"/>
                 <w:noProof/>
               </w:rPr>
-              <w:t>Setting up your pixycam</w:t>
+              <w:t>Wheel speed tuning instructions (optional)</w:t>
             </w:r>
             <w:r>
               <w:rPr>
@@ -534,7 +894,7 @@
                 <w:noProof/>
                 <w:webHidden/>
               </w:rPr>
-              <w:instrText xml:space="preserve"> PAGEREF _Toc157941504 \h </w:instrText>
+              <w:instrText xml:space="preserve"> PAGEREF _Toc158227473 \h </w:instrText>
             </w:r>
             <w:r>
               <w:rPr>
@@ -554,7 +914,79 @@
                 <w:noProof/>
                 <w:webHidden/>
               </w:rPr>
-              <w:t>3</w:t>
+              <w:t>5</w:t>
+            </w:r>
+            <w:r>
+              <w:rPr>
+                <w:noProof/>
+                <w:webHidden/>
+              </w:rPr>
+              <w:fldChar w:fldCharType="end"/>
+            </w:r>
+          </w:hyperlink>
+        </w:p>
+        <w:p>
+          <w:pPr>
+            <w:pStyle w:val="TOC1"/>
+            <w:tabs>
+              <w:tab w:val="right" w:leader="dot" w:pos="9016"/>
+            </w:tabs>
+            <w:rPr>
+              <w:noProof/>
+              <w:kern w:val="2"/>
+              <w:sz w:val="24"/>
+              <w:szCs w:val="24"/>
+              <w14:ligatures w14:val="standardContextual"/>
+            </w:rPr>
+          </w:pPr>
+          <w:hyperlink w:anchor="_Toc158227474" w:history="1">
+            <w:r>
+              <w:rPr>
+                <w:rStyle w:val="Hyperlink"/>
+                <w:noProof/>
+              </w:rPr>
+              <w:t>Common errors and fixes</w:t>
+            </w:r>
+            <w:r>
+              <w:rPr>
+                <w:noProof/>
+                <w:webHidden/>
+              </w:rPr>
+              <w:tab/>
+            </w:r>
+            <w:r>
+              <w:rPr>
+                <w:noProof/>
+                <w:webHidden/>
+              </w:rPr>
+              <w:fldChar w:fldCharType="begin"/>
+            </w:r>
+            <w:r>
+              <w:rPr>
+                <w:noProof/>
+                <w:webHidden/>
+              </w:rPr>
+              <w:instrText xml:space="preserve"> PAGEREF _Toc158227474 \h </w:instrText>
+            </w:r>
+            <w:r>
+              <w:rPr>
+                <w:noProof/>
+                <w:webHidden/>
+              </w:rPr>
+            </w:r>
+            <w:r>
+              <w:rPr>
+                <w:noProof/>
+                <w:webHidden/>
+              </w:rPr>
+              <w:fldChar w:fldCharType="separate"/>
+            </w:r>
+            <w:r>
+              <w:rPr>
+                <w:noProof/>
+                <w:webHidden/>
+              </w:rPr>
+              <w:t>6</w:t>
             </w:r>
             <w:r>
               <w:rPr>
@@ -579,13 +1011,13 @@
               <w14:ligatures w14:val="standardContextual"/>
             </w:rPr>
           </w:pPr>
-          <w:hyperlink w:anchor="_Toc157941505" w:history="1">
+          <w:hyperlink w:anchor="_Toc158227475" w:history="1">
             <w:r>
               <w:rPr>
                 <w:rStyle w:val="Hyperlink"/>
                 <w:noProof/>
               </w:rPr>
-              <w:t>Submitting</w:t>
+              <w:t>Trying to run a script gives me Err19!</w:t>
             </w:r>
             <w:r>
               <w:rPr>
@@ -606,7 +1038,7 @@
                 <w:noProof/>
                 <w:webHidden/>
               </w:rPr>
-              <w:instrText xml:space="preserve"> PAGEREF _Toc157941505 \h </w:instrText>
+              <w:instrText xml:space="preserve"> PAGEREF _Toc158227475 \h </w:instrText>
             </w:r>
             <w:r>
               <w:rPr>
@@ -626,79 +1058,7 @@
                 <w:noProof/>
                 <w:webHidden/>
               </w:rPr>
-              <w:t>3</w:t>
-            </w:r>
-            <w:r>
-              <w:rPr>
-                <w:noProof/>
-                <w:webHidden/>
-              </w:rPr>
-              <w:fldChar w:fldCharType="end"/>
-            </w:r>
-          </w:hyperlink>
-        </w:p>
-        <w:p>
-          <w:pPr>
-            <w:pStyle w:val="TOC1"/>
-            <w:tabs>
-              <w:tab w:val="right" w:leader="dot" w:pos="9016"/>
-            </w:tabs>
-            <w:rPr>
-              <w:noProof/>
-              <w:kern w:val="2"/>
-              <w:sz w:val="24"/>
-              <w:szCs w:val="24"/>
-              <w14:ligatures w14:val="standardContextual"/>
-            </w:rPr>
-          </w:pPr>
-          <w:hyperlink w:anchor="_Toc157941506" w:history="1">
-            <w:r>
-              <w:rPr>
-                <w:rStyle w:val="Hyperlink"/>
-                <w:noProof/>
-              </w:rPr>
-              <w:t>Common errors and fixes</w:t>
-            </w:r>
-            <w:r>
-              <w:rPr>
-                <w:noProof/>
-                <w:webHidden/>
-              </w:rPr>
-              <w:tab/>
-            </w:r>
-            <w:r>
-              <w:rPr>
-                <w:noProof/>
-                <w:webHidden/>
-              </w:rPr>
-              <w:fldChar w:fldCharType="begin"/>
-            </w:r>
-            <w:r>
-              <w:rPr>
-                <w:noProof/>
-                <w:webHidden/>
-              </w:rPr>
-              <w:instrText xml:space="preserve"> PAGEREF _Toc157941506 \h </w:instrText>
-            </w:r>
-            <w:r>
-              <w:rPr>
-                <w:noProof/>
-                <w:webHidden/>
-              </w:rPr>
-            </w:r>
-            <w:r>
-              <w:rPr>
-                <w:noProof/>
-                <w:webHidden/>
-              </w:rPr>
-              <w:fldChar w:fldCharType="separate"/>
-            </w:r>
-            <w:r>
-              <w:rPr>
-                <w:noProof/>
-                <w:webHidden/>
-              </w:rPr>
-              <w:t>4</w:t>
+              <w:t>6</w:t>
             </w:r>
             <w:r>
               <w:rPr>
@@ -730,7 +1090,7 @@
       <w:pPr>
         <w:pStyle w:val="Heading1"/>
       </w:pPr>
-      <w:bookmarkStart w:id="1" w:name="_Toc157941498"/>
+      <w:bookmarkStart w:id="1" w:name="_Toc158227462"/>
       <w:r>
         <w:lastRenderedPageBreak/>
         <w:t>Module</w:t>
@@ -741,13 +1101,6 @@
       <w:bookmarkEnd w:id="1"/>
     </w:p>
     <w:p>
-      <w:pPr>
-        <w:pStyle w:val="ListParagraph"/>
-        <w:numPr>
-          <w:ilvl w:val="0"/>
-          <w:numId w:val="23"/>
-        </w:numPr>
-      </w:pPr>
       <w:hyperlink r:id="rId11" w:history="1">
         <w:r>
           <w:rPr>
@@ -765,39 +1118,51 @@
       <w:pPr>
         <w:pStyle w:val="Heading1"/>
       </w:pPr>
-      <w:bookmarkStart w:id="2" w:name="_Toc157941499"/>
-      <w:r>
-        <w:t>Hardware usage notes</w:t>
+      <w:bookmarkStart w:id="2" w:name="_Toc158227463"/>
+      <w:r>
+        <w:t>Software development notes</w:t>
       </w:r>
       <w:bookmarkEnd w:id="2"/>
     </w:p>
     <w:p>
       <w:pPr>
-        <w:jc w:val="both"/>
-      </w:pPr>
-      <w:r>
-        <w:t>we will cover some principles for the use of hardware:</w:t>
-      </w:r>
+        <w:pStyle w:val="Heading2"/>
+      </w:pPr>
+      <w:bookmarkStart w:id="3" w:name="_Toc158227464"/>
+      <w:r>
+        <w:t xml:space="preserve">General </w:t>
+      </w:r>
+      <w:r>
+        <w:t>notes</w:t>
+      </w:r>
+      <w:bookmarkEnd w:id="3"/>
     </w:p>
     <w:p>
       <w:pPr>
         <w:pStyle w:val="ListParagraph"/>
         <w:numPr>
           <w:ilvl w:val="0"/>
-          <w:numId w:val="17"/>
+          <w:numId w:val="23"/>
         </w:numPr>
-        <w:jc w:val="both"/>
-      </w:pPr>
-      <w:r>
-        <w:t xml:space="preserve">To minimize the weight and size of the robot, the onboard battery can only allow the robot to operate freely for up to 1-1.5hr during normal use. The battery hat has 5 </w:t>
-      </w:r>
+      </w:pPr>
       <w:proofErr w:type="spellStart"/>
       <w:r>
-        <w:t>leds</w:t>
+        <w:t>OpenMV</w:t>
       </w:r>
       <w:proofErr w:type="spellEnd"/>
       <w:r>
-        <w:t xml:space="preserve"> to indicate the battery charge. Stop running the robot for charging when the battery reaches 20% level (or only one led on). </w:t>
+        <w:t xml:space="preserve"> development is best done in </w:t>
+      </w:r>
+      <w:proofErr w:type="spellStart"/>
+      <w:r>
+        <w:t>micropython</w:t>
+      </w:r>
+      <w:proofErr w:type="spellEnd"/>
+      <w:r>
+        <w:t xml:space="preserve">, which has some important differences </w:t>
+      </w:r>
+      <w:r>
+        <w:t>to standard python. As a result, some common modules used with python are not available for use.</w:t>
       </w:r>
     </w:p>
     <w:p>
@@ -805,551 +1170,54 @@
         <w:pStyle w:val="ListParagraph"/>
         <w:numPr>
           <w:ilvl w:val="0"/>
-          <w:numId w:val="17"/>
+          <w:numId w:val="23"/>
         </w:numPr>
-        <w:jc w:val="both"/>
-      </w:pPr>
-      <w:r>
-        <w:t>While programming the robot, you may connect USB power to the battery hat to charge the battery and power the raspberry pi. Unplug the USB power only when you are ready to run the robot freely. You will have to shut down the Pi before unplugging.</w:t>
-      </w:r>
-    </w:p>
-    <w:p>
-      <w:pPr>
-        <w:pStyle w:val="ListParagraph"/>
-        <w:numPr>
-          <w:ilvl w:val="0"/>
-          <w:numId w:val="17"/>
-        </w:numPr>
-        <w:jc w:val="both"/>
-      </w:pPr>
-      <w:r>
-        <w:t xml:space="preserve">The current robot design requires a flat surface to run. Avoid tabletop if you worry about the robot running off the edge (or just be very mindful). Smooth floor is the best. </w:t>
-      </w:r>
-    </w:p>
-    <w:p>
-      <w:pPr>
-        <w:pStyle w:val="ListParagraph"/>
-        <w:numPr>
-          <w:ilvl w:val="0"/>
-          <w:numId w:val="17"/>
-        </w:numPr>
-        <w:jc w:val="both"/>
-      </w:pPr>
-      <w:r>
-        <w:t xml:space="preserve">While the Pi has a micro-HDMI </w:t>
-      </w:r>
-      <w:r>
-        <w:t>port</w:t>
-      </w:r>
-      <w:r>
-        <w:t xml:space="preserve">, we encourage you to access the operation system directly via </w:t>
+      </w:pPr>
+      <w:r>
+        <w:t xml:space="preserve">Please read </w:t>
+      </w:r>
+      <w:r>
+        <w:t xml:space="preserve">through all the </w:t>
+      </w:r>
+      <w:r>
+        <w:t xml:space="preserve">classes and </w:t>
+      </w:r>
+      <w:r>
+        <w:t>functions we provide in our</w:t>
+      </w:r>
+      <w:r>
+        <w:t xml:space="preserve"> default </w:t>
+      </w:r>
+      <w:r>
+        <w:t xml:space="preserve">codebase and have a look through the </w:t>
       </w:r>
       <w:proofErr w:type="spellStart"/>
       <w:r>
-        <w:t>WiFi</w:t>
+        <w:t>OpenMV</w:t>
       </w:r>
       <w:proofErr w:type="spellEnd"/>
       <w:r>
-        <w:t>. See instructions in this guide on how to set it up. The remote access and uploading/downloading files require very little data so connecting via a mobile phone hotspot should be sufficient.</w:t>
-      </w:r>
-    </w:p>
-    <w:p>
-      <w:pPr>
-        <w:pStyle w:val="ListParagraph"/>
-        <w:numPr>
-          <w:ilvl w:val="0"/>
-          <w:numId w:val="17"/>
-        </w:numPr>
-        <w:jc w:val="both"/>
-      </w:pPr>
-      <w:r>
-        <w:t xml:space="preserve">You could also work on the python code on your computer and upload to the robot via remote access. </w:t>
-      </w:r>
-    </w:p>
-    <w:p>
-      <w:pPr>
-        <w:pStyle w:val="ListParagraph"/>
-        <w:numPr>
-          <w:ilvl w:val="0"/>
-          <w:numId w:val="17"/>
-        </w:numPr>
-        <w:rPr>
-          <w:b/>
-          <w:bCs/>
-        </w:rPr>
-      </w:pPr>
-      <w:r>
-        <w:rPr>
-          <w:b/>
-          <w:bCs/>
-        </w:rPr>
-        <w:t xml:space="preserve">PLEASE MAKE SURE TO RUN THE COMMAND </w:t>
-      </w:r>
-      <w:proofErr w:type="spellStart"/>
-      <w:r>
-        <w:rPr>
-          <w:rFonts w:ascii="Courier New" w:hAnsi="Courier New" w:cs="Courier New"/>
-          <w:b/>
-          <w:bCs/>
-          <w:color w:val="FF0000"/>
-        </w:rPr>
-        <w:t>sudo</w:t>
-      </w:r>
-      <w:proofErr w:type="spellEnd"/>
-      <w:r>
-        <w:rPr>
-          <w:rFonts w:ascii="Courier New" w:hAnsi="Courier New" w:cs="Courier New"/>
-          <w:b/>
-          <w:bCs/>
-          <w:color w:val="FF0000"/>
-        </w:rPr>
-        <w:t xml:space="preserve"> shutdown now</w:t>
-      </w:r>
-      <w:r>
-        <w:rPr>
-          <w:b/>
-          <w:bCs/>
-        </w:rPr>
-        <w:t xml:space="preserve"> or </w:t>
-      </w:r>
-      <w:proofErr w:type="spellStart"/>
-      <w:r>
-        <w:rPr>
-          <w:rFonts w:ascii="Courier New" w:hAnsi="Courier New" w:cs="Courier New"/>
-          <w:b/>
-          <w:bCs/>
-          <w:color w:val="FF0000"/>
-        </w:rPr>
-        <w:t>sudo</w:t>
-      </w:r>
-      <w:proofErr w:type="spellEnd"/>
-      <w:r>
-        <w:rPr>
-          <w:rFonts w:ascii="Courier New" w:hAnsi="Courier New" w:cs="Courier New"/>
-          <w:b/>
-          <w:bCs/>
-          <w:color w:val="FF0000"/>
-        </w:rPr>
-        <w:t xml:space="preserve"> reboot now</w:t>
-      </w:r>
-      <w:r>
-        <w:rPr>
-          <w:b/>
-          <w:bCs/>
-        </w:rPr>
-        <w:t xml:space="preserve"> to </w:t>
-      </w:r>
-      <w:proofErr w:type="spellStart"/>
-      <w:r>
-        <w:rPr>
-          <w:b/>
-          <w:bCs/>
-        </w:rPr>
-        <w:t>shutdown</w:t>
-      </w:r>
-      <w:proofErr w:type="spellEnd"/>
-      <w:r>
-        <w:rPr>
-          <w:b/>
-          <w:bCs/>
-        </w:rPr>
-        <w:t xml:space="preserve"> the Pi/reboot the Pi safely. Turning the battery HAT off</w:t>
-      </w:r>
-      <w:r>
-        <w:rPr>
-          <w:b/>
-          <w:bCs/>
-        </w:rPr>
-        <w:t>,</w:t>
-      </w:r>
-      <w:r>
-        <w:rPr>
-          <w:b/>
-          <w:bCs/>
-        </w:rPr>
-        <w:t xml:space="preserve"> pulling the power cord</w:t>
-      </w:r>
-      <w:r>
-        <w:rPr>
-          <w:b/>
-          <w:bCs/>
-        </w:rPr>
-        <w:t xml:space="preserve"> or plugging/unplugging any USB or servos</w:t>
-      </w:r>
-      <w:r>
-        <w:rPr>
-          <w:b/>
-          <w:bCs/>
-        </w:rPr>
-        <w:t xml:space="preserve"> without shutting down properly may corrupt your SD card.</w:t>
-      </w:r>
-    </w:p>
-    <w:p>
-      <w:pPr>
-        <w:rPr>
-          <w:b/>
-          <w:bCs/>
-        </w:rPr>
-      </w:pPr>
-    </w:p>
-    <w:p>
-      <w:r>
-        <w:br w:type="page"/>
-      </w:r>
-    </w:p>
-    <w:p>
-      <w:pPr>
-        <w:pStyle w:val="Heading1"/>
-      </w:pPr>
-      <w:bookmarkStart w:id="3" w:name="_Toc157941500"/>
-      <w:r>
-        <w:lastRenderedPageBreak/>
-        <w:t>Running exercises</w:t>
-      </w:r>
-      <w:bookmarkEnd w:id="3"/>
-    </w:p>
-    <w:p>
-      <w:pPr>
-        <w:pStyle w:val="Heading2"/>
-      </w:pPr>
-      <w:bookmarkStart w:id="4" w:name="_Toc157941501"/>
-      <w:r>
-        <w:t xml:space="preserve">Moving files to your </w:t>
-      </w:r>
-      <w:r>
-        <w:t>robot</w:t>
-      </w:r>
-      <w:bookmarkEnd w:id="4"/>
-    </w:p>
-    <w:p>
-      <w:pPr>
-        <w:pStyle w:val="ListParagraph"/>
-        <w:numPr>
-          <w:ilvl w:val="0"/>
-          <w:numId w:val="32"/>
-        </w:numPr>
-      </w:pPr>
-      <w:r>
-        <w:t xml:space="preserve">Download files to your computer, then move them into your pi by navigating to </w:t>
-      </w:r>
-      <w:r>
-        <w:rPr>
-          <w:rFonts w:ascii="Courier New" w:hAnsi="Courier New" w:cs="Courier New"/>
-        </w:rPr>
-        <w:t>Documents/ALBIR</w:t>
-      </w:r>
-      <w:r>
-        <w:t xml:space="preserve"> using the command </w:t>
-      </w:r>
-      <w:r>
-        <w:rPr>
-          <w:rFonts w:ascii="Courier New" w:hAnsi="Courier New" w:cs="Courier New"/>
-        </w:rPr>
-        <w:t>cd Documents/ALBIR</w:t>
-      </w:r>
-      <w:r>
-        <w:t xml:space="preserve"> then dragging and dropping</w:t>
-      </w:r>
-      <w:r>
-        <w:t xml:space="preserve">. This folder already has some library files you need to run the </w:t>
-      </w:r>
-      <w:proofErr w:type="spellStart"/>
-      <w:r>
-        <w:t>pixyCam</w:t>
-      </w:r>
-      <w:proofErr w:type="spellEnd"/>
-      <w:r>
-        <w:t>.</w:t>
-      </w:r>
-    </w:p>
-    <w:p>
-      <w:pPr>
-        <w:rPr>
-          <w:color w:val="FF0000"/>
-        </w:rPr>
-      </w:pPr>
-      <w:r>
-        <w:t xml:space="preserve">(MAC) In order to send files to </w:t>
-      </w:r>
-      <w:r>
-        <w:t xml:space="preserve">your </w:t>
-      </w:r>
-      <w:r>
-        <w:t>Pi first disconnect</w:t>
-      </w:r>
-      <w:r>
-        <w:t xml:space="preserve"> from the Pi</w:t>
-      </w:r>
-      <w:r>
-        <w:t xml:space="preserve"> by typing the comman</w:t>
-      </w:r>
-      <w:r>
-        <w:t>d ‘</w:t>
-      </w:r>
-      <w:proofErr w:type="gramStart"/>
-      <w:r>
-        <w:t>exit‘</w:t>
-      </w:r>
-      <w:proofErr w:type="gramEnd"/>
-      <w:r>
-        <w:t xml:space="preserve">. Then use the following command: </w:t>
-      </w:r>
-      <w:proofErr w:type="spellStart"/>
-      <w:r>
-        <w:t>scp</w:t>
-      </w:r>
-      <w:proofErr w:type="spellEnd"/>
-      <w:r>
-        <w:t xml:space="preserve"> filename.py pi@&lt;IP&gt;, using the IP address you found </w:t>
-      </w:r>
-      <w:r>
-        <w:t>earlier. Please note that you will have</w:t>
-      </w:r>
-      <w:r>
         <w:t xml:space="preserve"> </w:t>
       </w:r>
       <w:r>
-        <w:t xml:space="preserve">to specify the path where the file is saved on your laptop and the path </w:t>
-      </w:r>
-      <w:r>
-        <w:t xml:space="preserve">to the folder on the pi </w:t>
-      </w:r>
-      <w:r>
-        <w:t xml:space="preserve">where you would like the file to be saved. </w:t>
-      </w:r>
-      <w:r>
-        <w:t xml:space="preserve">For example: </w:t>
-      </w:r>
-      <w:proofErr w:type="spellStart"/>
-      <w:r>
-        <w:t>scp</w:t>
-      </w:r>
-      <w:proofErr w:type="spellEnd"/>
-      <w:r>
-        <w:t xml:space="preserve"> /Desktop/AnimalLocomotion/filename.py pi@&lt;IP&gt; /home/</w:t>
-      </w:r>
-      <w:r>
-        <w:t>pi/Documents/ALBIR</w:t>
-      </w:r>
-    </w:p>
-    <w:p>
-      <w:pPr>
-        <w:pStyle w:val="Heading2"/>
-      </w:pPr>
-      <w:bookmarkStart w:id="5" w:name="_Toc157941502"/>
-      <w:r>
-        <w:t>Editing ALBIR scripts</w:t>
-      </w:r>
-      <w:bookmarkEnd w:id="5"/>
-    </w:p>
-    <w:p>
-      <w:pPr>
-        <w:pStyle w:val="ListParagraph"/>
-        <w:numPr>
-          <w:ilvl w:val="0"/>
-          <w:numId w:val="4"/>
-        </w:numPr>
-      </w:pPr>
-      <w:r>
-        <w:t xml:space="preserve">You can either edit files on the Pi using </w:t>
-      </w:r>
-      <w:r>
-        <w:rPr>
-          <w:rFonts w:ascii="Courier New" w:hAnsi="Courier New" w:cs="Courier New"/>
-          <w:color w:val="FF0000"/>
-        </w:rPr>
-        <w:t>nano &lt;File name&gt;.</w:t>
-      </w:r>
-      <w:proofErr w:type="spellStart"/>
-      <w:r>
-        <w:rPr>
-          <w:rFonts w:ascii="Courier New" w:hAnsi="Courier New" w:cs="Courier New"/>
-          <w:color w:val="FF0000"/>
-        </w:rPr>
-        <w:t>py</w:t>
-      </w:r>
-      <w:proofErr w:type="spellEnd"/>
-      <w:r>
-        <w:rPr>
-          <w:rFonts w:ascii="Courier New" w:hAnsi="Courier New" w:cs="Courier New"/>
-          <w:color w:val="FF0000"/>
-        </w:rPr>
-        <w:t xml:space="preserve"> </w:t>
-      </w:r>
-      <w:r>
-        <w:t>or edit them on your computer by downloading the class files from Blackboard Learn or downloading them from the Pi using your SSHFS client.</w:t>
-      </w:r>
-    </w:p>
-    <w:p>
-      <w:pPr>
-        <w:pStyle w:val="ListParagraph"/>
-        <w:numPr>
-          <w:ilvl w:val="0"/>
-          <w:numId w:val="4"/>
-        </w:numPr>
-      </w:pPr>
-      <w:r>
-        <w:t>If you are using your computer to edit, you can upload the files to the Pi using the SSHFS client.</w:t>
-      </w:r>
-    </w:p>
-    <w:p>
-      <w:pPr>
-        <w:pStyle w:val="Heading2"/>
-      </w:pPr>
-      <w:bookmarkStart w:id="6" w:name="_Toc157941503"/>
-      <w:r>
-        <w:t>Running ALBIR exercises</w:t>
-      </w:r>
-      <w:bookmarkEnd w:id="6"/>
-    </w:p>
-    <w:p>
-      <w:pPr>
-        <w:pStyle w:val="ListParagraph"/>
-        <w:numPr>
-          <w:ilvl w:val="0"/>
-          <w:numId w:val="3"/>
-        </w:numPr>
-        <w:rPr>
-          <w:color w:val="FF0000"/>
-        </w:rPr>
-      </w:pPr>
-      <w:r>
-        <w:t xml:space="preserve">Navigate to </w:t>
-      </w:r>
-      <w:r>
-        <w:rPr>
-          <w:rFonts w:ascii="Courier New" w:hAnsi="Courier New" w:cs="Courier New"/>
-          <w:color w:val="FF0000"/>
-        </w:rPr>
-        <w:t>Documents/ALBIR</w:t>
-      </w:r>
-      <w:r>
-        <w:rPr>
-          <w:color w:val="FF0000"/>
-        </w:rPr>
-        <w:t xml:space="preserve"> </w:t>
-      </w:r>
-      <w:r>
-        <w:t xml:space="preserve">using the command </w:t>
-      </w:r>
-      <w:r>
-        <w:rPr>
-          <w:rFonts w:ascii="Courier New" w:hAnsi="Courier New" w:cs="Courier New"/>
-          <w:color w:val="FF0000"/>
-        </w:rPr>
-        <w:t>cd Documents/ALBIR</w:t>
-      </w:r>
-    </w:p>
-    <w:p>
-      <w:pPr>
-        <w:pStyle w:val="ListParagraph"/>
-        <w:numPr>
-          <w:ilvl w:val="0"/>
-          <w:numId w:val="3"/>
-        </w:numPr>
-      </w:pPr>
-      <w:r>
-        <w:t xml:space="preserve">Run scripts using </w:t>
-      </w:r>
-      <w:proofErr w:type="spellStart"/>
-      <w:r>
-        <w:rPr>
-          <w:rFonts w:ascii="Courier New" w:hAnsi="Courier New" w:cs="Courier New"/>
-          <w:color w:val="FF0000"/>
-        </w:rPr>
-        <w:t>sudo</w:t>
-      </w:r>
-      <w:proofErr w:type="spellEnd"/>
-      <w:r>
-        <w:rPr>
-          <w:rFonts w:ascii="Courier New" w:hAnsi="Courier New" w:cs="Courier New"/>
-          <w:color w:val="FF0000"/>
-        </w:rPr>
-        <w:t xml:space="preserve"> python3 &lt;File name&gt;.</w:t>
-      </w:r>
-      <w:proofErr w:type="spellStart"/>
-      <w:r>
-        <w:rPr>
-          <w:rFonts w:ascii="Courier New" w:hAnsi="Courier New" w:cs="Courier New"/>
-          <w:color w:val="FF0000"/>
-        </w:rPr>
-        <w:t>py</w:t>
-      </w:r>
-      <w:proofErr w:type="spellEnd"/>
-    </w:p>
-    <w:p>
-      <w:pPr>
-        <w:pStyle w:val="ListParagraph"/>
-        <w:numPr>
-          <w:ilvl w:val="0"/>
-          <w:numId w:val="3"/>
-        </w:numPr>
-      </w:pPr>
-      <w:r>
-        <w:t xml:space="preserve">Prematurely end scripts using </w:t>
-      </w:r>
-      <w:proofErr w:type="spellStart"/>
-      <w:r>
-        <w:t>ctrl+c</w:t>
-      </w:r>
-      <w:proofErr w:type="spellEnd"/>
-    </w:p>
-    <w:p>
-      <w:pPr>
-        <w:pStyle w:val="ListParagraph"/>
-        <w:numPr>
-          <w:ilvl w:val="0"/>
-          <w:numId w:val="3"/>
-        </w:numPr>
-      </w:pPr>
-      <w:r>
-        <w:t>If it is a .m file run the script using MATLAB on your computer</w:t>
-      </w:r>
-    </w:p>
-    <w:p>
-      <w:pPr>
-        <w:pStyle w:val="Heading2"/>
-      </w:pPr>
-      <w:bookmarkStart w:id="7" w:name="_Toc157941504"/>
-      <w:r>
-        <w:t xml:space="preserve">Setting up your </w:t>
-      </w:r>
-      <w:proofErr w:type="spellStart"/>
-      <w:r>
-        <w:t>pixycam</w:t>
-      </w:r>
-      <w:bookmarkEnd w:id="7"/>
-      <w:proofErr w:type="spellEnd"/>
-    </w:p>
-    <w:p>
-      <w:pPr>
-        <w:pStyle w:val="ListParagraph"/>
-        <w:numPr>
-          <w:ilvl w:val="0"/>
-          <w:numId w:val="6"/>
-        </w:numPr>
-      </w:pPr>
-      <w:r>
-        <w:t>Install “</w:t>
-      </w:r>
-      <w:proofErr w:type="spellStart"/>
-      <w:r>
-        <w:t>PixyMon</w:t>
-      </w:r>
-      <w:proofErr w:type="spellEnd"/>
-      <w:r>
-        <w:t xml:space="preserve"> v2” on your computer (</w:t>
+        <w:t>documentation</w:t>
+      </w:r>
+      <w:r>
+        <w:t xml:space="preserve"> (</w:t>
       </w:r>
       <w:hyperlink r:id="rId12" w:history="1">
         <w:r>
           <w:rPr>
             <w:rStyle w:val="Hyperlink"/>
           </w:rPr>
-          <w:t>https://pixycam.com/downloads-pixy2/</w:t>
+          <w:t>https://docs.openmv.io/index.html</w:t>
         </w:r>
       </w:hyperlink>
       <w:r>
-        <w:t xml:space="preserve">) </w:t>
+        <w:t>)</w:t>
+      </w:r>
+      <w:r>
+        <w:t>.</w:t>
       </w:r>
     </w:p>
     <w:p>
@@ -1357,267 +1225,1855 @@
         <w:pStyle w:val="ListParagraph"/>
         <w:numPr>
           <w:ilvl w:val="0"/>
-          <w:numId w:val="6"/>
+          <w:numId w:val="23"/>
         </w:numPr>
       </w:pPr>
       <w:r>
-        <w:t xml:space="preserve">You can connect the </w:t>
+        <w:t xml:space="preserve">For the first assignment, you will not be able to </w:t>
+      </w:r>
+      <w:r>
+        <w:t xml:space="preserve">use your own bots and will have to rely on the </w:t>
+      </w:r>
+      <w:r>
+        <w:t>default classes</w:t>
+      </w:r>
+      <w:r>
+        <w:t xml:space="preserve"> and functions</w:t>
+      </w:r>
+      <w:r>
+        <w:t xml:space="preserve"> we provide.</w:t>
+      </w:r>
+    </w:p>
+    <w:p>
+      <w:pPr>
+        <w:pStyle w:val="ListParagraph"/>
+        <w:numPr>
+          <w:ilvl w:val="0"/>
+          <w:numId w:val="23"/>
+        </w:numPr>
+      </w:pPr>
+      <w:r>
+        <w:t>For the rest of the course, we highly recommend modifying and experimenting with the default codebase and making it yours</w:t>
+      </w:r>
+      <w:r>
+        <w:t xml:space="preserve"> – get the most out of your bot!</w:t>
+      </w:r>
+    </w:p>
+    <w:p>
+      <w:pPr>
+        <w:pStyle w:val="ListParagraph"/>
+        <w:numPr>
+          <w:ilvl w:val="0"/>
+          <w:numId w:val="23"/>
+        </w:numPr>
+      </w:pPr>
+      <w:r>
+        <w:t xml:space="preserve">It may be helpful to write code to have one of the LEDs on the </w:t>
       </w:r>
       <w:proofErr w:type="spellStart"/>
       <w:r>
-        <w:t>pixyCam</w:t>
+        <w:t>OpenMV</w:t>
       </w:r>
       <w:proofErr w:type="spellEnd"/>
       <w:r>
-        <w:t xml:space="preserve"> to your computer using a </w:t>
+        <w:t xml:space="preserve"> turn on when the script is running so you can tell that the bot is active.</w:t>
+      </w:r>
+    </w:p>
+    <w:p/>
+    <w:p>
+      <w:pPr>
+        <w:pStyle w:val="Heading2"/>
+      </w:pPr>
+      <w:bookmarkStart w:id="4" w:name="_Toc158227465"/>
+      <w:r>
+        <w:t xml:space="preserve">Moving files to your </w:t>
+      </w:r>
+      <w:r>
+        <w:t>robot</w:t>
+      </w:r>
+      <w:bookmarkEnd w:id="4"/>
+    </w:p>
+    <w:p>
+      <w:r>
+        <w:t xml:space="preserve">When you plug the </w:t>
       </w:r>
       <w:proofErr w:type="spellStart"/>
       <w:r>
-        <w:t>microUSB</w:t>
+        <w:t>OpenMV_bot</w:t>
       </w:r>
       <w:proofErr w:type="spellEnd"/>
       <w:r>
-        <w:t xml:space="preserve"> cable. </w:t>
+        <w:t xml:space="preserve"> into your computer via USB, you should be able to access the contents of the SD card in the </w:t>
+      </w:r>
+      <w:proofErr w:type="spellStart"/>
+      <w:r>
+        <w:t>OpenMV</w:t>
+      </w:r>
+      <w:proofErr w:type="spellEnd"/>
+      <w:r>
+        <w:t xml:space="preserve"> as a USB device. All files on board the SD card can safely be deleted if you want a clean slate.</w:t>
+      </w:r>
+    </w:p>
+    <w:p>
+      <w:pPr>
+        <w:rPr>
+          <w:b/>
+          <w:bCs/>
+          <w:i/>
+          <w:iCs/>
+        </w:rPr>
+      </w:pPr>
+      <w:r>
+        <w:rPr>
+          <w:b/>
+          <w:bCs/>
+          <w:i/>
+          <w:iCs/>
+        </w:rPr>
+        <w:t xml:space="preserve">We HIGHLY suggest you edit </w:t>
+      </w:r>
+      <w:r>
+        <w:rPr>
+          <w:b/>
+          <w:bCs/>
+          <w:i/>
+          <w:iCs/>
+        </w:rPr>
+        <w:t xml:space="preserve">and run </w:t>
+      </w:r>
+      <w:r>
+        <w:rPr>
+          <w:b/>
+          <w:bCs/>
+          <w:i/>
+          <w:iCs/>
+        </w:rPr>
+        <w:t>files directly in the SD card</w:t>
+      </w:r>
+      <w:r>
+        <w:rPr>
+          <w:b/>
+          <w:bCs/>
+          <w:i/>
+          <w:iCs/>
+        </w:rPr>
+        <w:t xml:space="preserve"> to avoid potential problems with cached modules not updating every time you run a script.</w:t>
+      </w:r>
+    </w:p>
+    <w:p/>
+    <w:p>
+      <w:pPr>
+        <w:pStyle w:val="Heading2"/>
+      </w:pPr>
+      <w:bookmarkStart w:id="5" w:name="_Toc158227466"/>
+      <w:r>
+        <w:t xml:space="preserve">Using </w:t>
+      </w:r>
+      <w:proofErr w:type="spellStart"/>
+      <w:r>
+        <w:t>OpenMV</w:t>
+      </w:r>
+      <w:proofErr w:type="spellEnd"/>
+      <w:r>
+        <w:t xml:space="preserve"> IDE</w:t>
+      </w:r>
+      <w:bookmarkEnd w:id="5"/>
+    </w:p>
+    <w:p>
+      <w:r>
+        <w:t xml:space="preserve">All compiling of code is done on-board the </w:t>
+      </w:r>
+      <w:proofErr w:type="spellStart"/>
+      <w:r>
+        <w:t>OpenMV</w:t>
+      </w:r>
+      <w:proofErr w:type="spellEnd"/>
+      <w:r>
+        <w:t xml:space="preserve">, so you will not be able to test code when not connected to the </w:t>
+      </w:r>
+      <w:proofErr w:type="spellStart"/>
+      <w:r>
+        <w:t>OpenMV_bot</w:t>
+      </w:r>
+      <w:proofErr w:type="spellEnd"/>
+      <w:r>
+        <w:t>.</w:t>
+      </w:r>
+      <w:r>
+        <w:t xml:space="preserve"> </w:t>
+      </w:r>
+      <w:proofErr w:type="spellStart"/>
+      <w:r>
+        <w:t>OpenMV</w:t>
+      </w:r>
+      <w:proofErr w:type="spellEnd"/>
+      <w:r>
+        <w:t xml:space="preserve"> IDE allows you to connect to the bot over USB cable with ease</w:t>
+      </w:r>
+      <w:r>
+        <w:t xml:space="preserve">. </w:t>
+      </w:r>
+      <w:r>
+        <w:t xml:space="preserve">The USB button on the bottom left of the IDE is used to open serial connection (serial monitor </w:t>
+      </w:r>
+      <w:r>
+        <w:t>can be opened using a tab just to its right), and scripts can be run and stopped using the button below this button</w:t>
+      </w:r>
+      <w:r>
+        <w:t xml:space="preserve"> (</w:t>
+      </w:r>
+      <w:r>
+        <w:fldChar w:fldCharType="begin"/>
+      </w:r>
+      <w:r>
+        <w:instrText xml:space="preserve"> REF _Ref158104429 \h </w:instrText>
+      </w:r>
+      <w:r>
+        <w:fldChar w:fldCharType="separate"/>
+      </w:r>
+      <w:r>
+        <w:t xml:space="preserve">Figure </w:t>
+      </w:r>
+      <w:r>
+        <w:rPr>
+          <w:noProof/>
+        </w:rPr>
+        <w:t>1</w:t>
+      </w:r>
+      <w:r>
+        <w:fldChar w:fldCharType="end"/>
+      </w:r>
+      <w:r>
+        <w:t>, red and blue circles)</w:t>
+      </w:r>
+      <w:r>
+        <w:t>.</w:t>
+      </w:r>
+    </w:p>
+    <w:p/>
+    <w:p>
+      <w:r>
+        <w:rPr>
+          <w:noProof/>
+        </w:rPr>
+        <w:lastRenderedPageBreak/>
+        <w:drawing>
+          <wp:inline distT="0" distB="0" distL="0" distR="0" wp14:anchorId="096751F9" wp14:editId="0E1C847F">
+            <wp:extent cx="5722620" cy="3673475"/>
+            <wp:effectExtent l="0" t="0" r="0" b="3175"/>
+            <wp:docPr id="1012364645" name="Picture 2"/>
+            <wp:cNvGraphicFramePr>
+              <a:graphicFrameLocks xmlns:a="http://schemas.openxmlformats.org/drawingml/2006/main" noChangeAspect="1"/>
+            </wp:cNvGraphicFramePr>
+            <a:graphic xmlns:a="http://schemas.openxmlformats.org/drawingml/2006/main">
+              <a:graphicData uri="http://schemas.openxmlformats.org/drawingml/2006/picture">
+                <pic:pic xmlns:pic="http://schemas.openxmlformats.org/drawingml/2006/picture">
+                  <pic:nvPicPr>
+                    <pic:cNvPr id="0" name="Picture 2"/>
+                    <pic:cNvPicPr>
+                      <a:picLocks noChangeAspect="1" noChangeArrowheads="1"/>
+                    </pic:cNvPicPr>
+                  </pic:nvPicPr>
+                  <pic:blipFill>
+                    <a:blip r:embed="rId13" cstate="print">
+                      <a:extLst>
+                        <a:ext uri="{28A0092B-C50C-407E-A947-70E740481C1C}">
+                          <a14:useLocalDpi xmlns:a14="http://schemas.microsoft.com/office/drawing/2010/main" val="0"/>
+                        </a:ext>
+                      </a:extLst>
+                    </a:blip>
+                    <a:srcRect/>
+                    <a:stretch>
+                      <a:fillRect/>
+                    </a:stretch>
+                  </pic:blipFill>
+                  <pic:spPr bwMode="auto">
+                    <a:xfrm>
+                      <a:off x="0" y="0"/>
+                      <a:ext cx="5722620" cy="3673475"/>
+                    </a:xfrm>
+                    <a:prstGeom prst="rect">
+                      <a:avLst/>
+                    </a:prstGeom>
+                    <a:noFill/>
+                    <a:ln>
+                      <a:noFill/>
+                    </a:ln>
+                  </pic:spPr>
+                </pic:pic>
+              </a:graphicData>
+            </a:graphic>
+          </wp:inline>
+        </w:drawing>
+      </w:r>
+    </w:p>
+    <w:p>
+      <w:pPr>
+        <w:pStyle w:val="Caption"/>
+      </w:pPr>
+      <w:bookmarkStart w:id="6" w:name="_Ref158104429"/>
+      <w:r>
+        <w:t xml:space="preserve">Figure </w:t>
+      </w:r>
+      <w:r>
+        <w:fldChar w:fldCharType="begin"/>
+      </w:r>
+      <w:r>
+        <w:instrText xml:space="preserve"> SEQ Figure \* ARABIC </w:instrText>
+      </w:r>
+      <w:r>
+        <w:fldChar w:fldCharType="separate"/>
+      </w:r>
+      <w:r>
+        <w:rPr>
+          <w:noProof/>
+        </w:rPr>
+        <w:t>1</w:t>
+      </w:r>
+      <w:r>
+        <w:fldChar w:fldCharType="end"/>
+      </w:r>
+      <w:bookmarkEnd w:id="6"/>
+      <w:r>
+        <w:t xml:space="preserve">: </w:t>
+      </w:r>
+      <w:proofErr w:type="spellStart"/>
+      <w:r>
+        <w:t>OpenMV</w:t>
+      </w:r>
+      <w:proofErr w:type="spellEnd"/>
+      <w:r>
+        <w:t xml:space="preserve"> IDE running colour</w:t>
+      </w:r>
+      <w:r>
+        <w:t xml:space="preserve"> tracking example.</w:t>
+      </w:r>
+      <w:r>
+        <w:t xml:space="preserve"> </w:t>
+      </w:r>
+      <w:r>
+        <w:t xml:space="preserve">The buttons at the bottom left corner of the IDE are used to connect/disconnect to/from the </w:t>
+      </w:r>
+      <w:proofErr w:type="spellStart"/>
+      <w:r>
+        <w:t>OpenMV</w:t>
+      </w:r>
+      <w:proofErr w:type="spellEnd"/>
+      <w:r>
+        <w:t xml:space="preserve"> (red circle) and run/stop the current script open on the IDE (blue circle). </w:t>
+      </w:r>
+      <w:r>
+        <w:t xml:space="preserve">When camera.py is run as a script, the frame buffer will be streamed from the </w:t>
+      </w:r>
+      <w:proofErr w:type="spellStart"/>
+      <w:r>
+        <w:t>OpenMV</w:t>
+      </w:r>
+      <w:proofErr w:type="spellEnd"/>
+      <w:r>
+        <w:t xml:space="preserve"> for </w:t>
+      </w:r>
+      <w:r>
+        <w:t>viewing</w:t>
+      </w:r>
+      <w:r>
+        <w:t>.</w:t>
+      </w:r>
+      <w:r>
+        <w:t xml:space="preserve"> In this window,</w:t>
+      </w:r>
+      <w:r>
+        <w:t xml:space="preserve"> </w:t>
+      </w:r>
+      <w:r>
+        <w:t>t</w:t>
+      </w:r>
+      <w:r>
+        <w:t>he white</w:t>
+      </w:r>
+      <w:r>
+        <w:t xml:space="preserve"> no-fill rectangle denotes a detected </w:t>
+      </w:r>
+      <w:r>
+        <w:t>colour</w:t>
+      </w:r>
+      <w:r>
+        <w:t>’s boundary</w:t>
+      </w:r>
+      <w:r>
+        <w:t>, and the grey rectangle is the region of interest marked out by the user to focus the colour space histogram below.</w:t>
+      </w:r>
+      <w:r>
+        <w:t xml:space="preserve"> The colour space should be set to LAB using the dropdown (green oval) as the colour tracking thresholds are set using minimum and maximum values in LAB space. The histogram</w:t>
+      </w:r>
+      <w:r>
+        <w:t xml:space="preserve"> window</w:t>
+      </w:r>
+      <w:r>
+        <w:t xml:space="preserve"> ha</w:t>
+      </w:r>
+      <w:r>
+        <w:t>s</w:t>
+      </w:r>
+      <w:r>
+        <w:t xml:space="preserve"> basic </w:t>
+      </w:r>
+      <w:r>
+        <w:t xml:space="preserve">statistics printed out just below the histograms for each colour </w:t>
+      </w:r>
+      <w:r>
+        <w:t>channel that you can use to determine thresholds.</w:t>
+      </w:r>
+    </w:p>
+    <w:p/>
+    <w:p>
+      <w:pPr>
+        <w:pStyle w:val="Heading2"/>
+      </w:pPr>
+      <w:bookmarkStart w:id="7" w:name="_Toc158227467"/>
+      <w:r>
+        <w:t xml:space="preserve">Running scripts </w:t>
+      </w:r>
+      <w:r>
+        <w:t xml:space="preserve">over </w:t>
+      </w:r>
+      <w:proofErr w:type="spellStart"/>
+      <w:r>
+        <w:t>wifi</w:t>
+      </w:r>
+      <w:bookmarkEnd w:id="7"/>
+      <w:proofErr w:type="spellEnd"/>
+    </w:p>
+    <w:p>
+      <w:r>
+        <w:t xml:space="preserve">For </w:t>
+      </w:r>
+      <w:r>
+        <w:t>cable-free testing</w:t>
+      </w:r>
+      <w:r>
+        <w:t xml:space="preserve">, you can execute scripts on the </w:t>
+      </w:r>
+      <w:proofErr w:type="spellStart"/>
+      <w:r>
+        <w:t>OpenMV_bot</w:t>
+      </w:r>
+      <w:proofErr w:type="spellEnd"/>
+      <w:r>
+        <w:t xml:space="preserve"> over </w:t>
+      </w:r>
+      <w:proofErr w:type="spellStart"/>
+      <w:r>
+        <w:t>wifi</w:t>
+      </w:r>
+      <w:proofErr w:type="spellEnd"/>
+      <w:r>
+        <w:t xml:space="preserve">. </w:t>
+      </w:r>
+      <w:r>
+        <w:t>You can save</w:t>
+      </w:r>
+      <w:r>
+        <w:rPr>
+          <w:b/>
+          <w:bCs/>
+          <w:i/>
+          <w:iCs/>
+        </w:rPr>
+        <w:t xml:space="preserve"> </w:t>
+      </w:r>
+      <w:r>
+        <w:rPr>
+          <w:b/>
+          <w:bCs/>
+          <w:i/>
+          <w:iCs/>
+        </w:rPr>
+        <w:t>MV_remote_exec.py</w:t>
+      </w:r>
+      <w:r>
+        <w:t xml:space="preserve"> </w:t>
+      </w:r>
+      <w:r>
+        <w:t xml:space="preserve">as </w:t>
+      </w:r>
+      <w:r>
+        <w:rPr>
+          <w:b/>
+          <w:bCs/>
+          <w:i/>
+          <w:iCs/>
+        </w:rPr>
+        <w:t>main.py</w:t>
+      </w:r>
+      <w:r>
+        <w:t xml:space="preserve"> </w:t>
+      </w:r>
+      <w:r>
+        <w:t>onto the bot’s SD card</w:t>
+      </w:r>
+      <w:r>
+        <w:t xml:space="preserve"> to make sure the bot runs it on startup, regardless of if it is connected to a computer or not</w:t>
+      </w:r>
+      <w:r>
+        <w:t xml:space="preserve">. </w:t>
+      </w:r>
+      <w:r>
+        <w:t xml:space="preserve">This sets up the </w:t>
+      </w:r>
+      <w:proofErr w:type="spellStart"/>
+      <w:r>
+        <w:t>OpenMV</w:t>
+      </w:r>
+      <w:proofErr w:type="spellEnd"/>
+      <w:r>
+        <w:t xml:space="preserve"> to act as a </w:t>
+      </w:r>
+      <w:proofErr w:type="spellStart"/>
+      <w:r>
+        <w:t>wifi</w:t>
+      </w:r>
+      <w:proofErr w:type="spellEnd"/>
+      <w:r>
+        <w:t xml:space="preserve"> access point for your </w:t>
+      </w:r>
+      <w:proofErr w:type="spellStart"/>
+      <w:r>
+        <w:t>compuer</w:t>
+      </w:r>
+      <w:proofErr w:type="spellEnd"/>
+      <w:r>
+        <w:t xml:space="preserve"> to connect to. </w:t>
+      </w:r>
+      <w:r>
+        <w:t>From the next power cycle, t</w:t>
+      </w:r>
+      <w:r>
+        <w:t xml:space="preserve">he bot will listen over </w:t>
+      </w:r>
+      <w:proofErr w:type="spellStart"/>
+      <w:r>
+        <w:t>wifi</w:t>
+      </w:r>
+      <w:proofErr w:type="spellEnd"/>
+      <w:r>
+        <w:t xml:space="preserve"> for scripts to be sent over and executed.</w:t>
+      </w:r>
+      <w:r>
+        <w:t xml:space="preserve"> You should </w:t>
+      </w:r>
+      <w:r>
+        <w:t xml:space="preserve">modify </w:t>
+      </w:r>
+      <w:r>
+        <w:rPr>
+          <w:b/>
+          <w:bCs/>
+          <w:i/>
+          <w:iCs/>
+        </w:rPr>
+        <w:t>MV_remote_exec.py</w:t>
+      </w:r>
+      <w:r>
+        <w:rPr>
+          <w:b/>
+          <w:bCs/>
+          <w:i/>
+          <w:iCs/>
+        </w:rPr>
+        <w:t xml:space="preserve"> lines 11-12 </w:t>
+      </w:r>
+      <w:r>
+        <w:t>to set the SSID and password of your access point so you do not accidentally connect to someone else’s bot</w:t>
+      </w:r>
+      <w:r>
+        <w:t>.</w:t>
+      </w:r>
+    </w:p>
+    <w:p>
+      <w:r>
+        <w:t xml:space="preserve">Once your </w:t>
+      </w:r>
+      <w:r>
+        <w:t>computer</w:t>
+      </w:r>
+      <w:r>
+        <w:t xml:space="preserve"> is connected to the access point, y</w:t>
+      </w:r>
+      <w:r>
+        <w:t xml:space="preserve">ou need to find the IP address of the </w:t>
+      </w:r>
+      <w:r>
+        <w:t xml:space="preserve">bot </w:t>
+      </w:r>
+      <w:r>
+        <w:t xml:space="preserve">(e.g. </w:t>
+      </w:r>
+      <w:r>
+        <w:t>ipconfig</w:t>
+      </w:r>
+      <w:r>
+        <w:t xml:space="preserve"> on command line</w:t>
+      </w:r>
+      <w:r>
+        <w:t xml:space="preserve">) and enter it </w:t>
+      </w:r>
+      <w:r>
+        <w:t xml:space="preserve">into </w:t>
+      </w:r>
+      <w:r>
+        <w:rPr>
+          <w:b/>
+          <w:bCs/>
+          <w:i/>
+          <w:iCs/>
+        </w:rPr>
+        <w:t>send_script</w:t>
+      </w:r>
+      <w:r>
+        <w:rPr>
+          <w:b/>
+          <w:bCs/>
+          <w:i/>
+          <w:iCs/>
+        </w:rPr>
+        <w:t>.py</w:t>
+      </w:r>
+      <w:r>
+        <w:rPr>
+          <w:b/>
+          <w:bCs/>
+          <w:i/>
+          <w:iCs/>
+        </w:rPr>
+        <w:t xml:space="preserve"> line 19</w:t>
+      </w:r>
+      <w:r>
+        <w:t>.</w:t>
+      </w:r>
+      <w:r>
+        <w:t xml:space="preserve"> Additionally, you need to </w:t>
+      </w:r>
+      <w:r>
+        <w:t>enter</w:t>
+      </w:r>
+      <w:r>
+        <w:t xml:space="preserve"> </w:t>
+      </w:r>
+      <w:r>
+        <w:t xml:space="preserve">the path of the script file </w:t>
+      </w:r>
+      <w:r>
+        <w:t xml:space="preserve">on your computer that </w:t>
+      </w:r>
+      <w:r>
+        <w:t>you want to execute</w:t>
+      </w:r>
+      <w:r>
+        <w:t xml:space="preserve"> (</w:t>
+      </w:r>
+      <w:r>
+        <w:rPr>
+          <w:b/>
+          <w:bCs/>
+          <w:i/>
+          <w:iCs/>
+        </w:rPr>
+        <w:t>line 21</w:t>
+      </w:r>
+      <w:r>
+        <w:t>)</w:t>
+      </w:r>
+      <w:r>
+        <w:t xml:space="preserve">. </w:t>
+      </w:r>
+      <w:r>
+        <w:t xml:space="preserve">Finally, run </w:t>
+      </w:r>
+      <w:r>
+        <w:rPr>
+          <w:b/>
+          <w:bCs/>
+          <w:i/>
+          <w:iCs/>
+        </w:rPr>
+        <w:t>send_script.py</w:t>
+      </w:r>
+      <w:r>
+        <w:t xml:space="preserve"> on your device</w:t>
+      </w:r>
+      <w:r>
+        <w:t>.</w:t>
+      </w:r>
+      <w:r>
+        <w:t xml:space="preserve"> </w:t>
+      </w:r>
+      <w:r>
+        <w:t xml:space="preserve">You will not be able to use </w:t>
+      </w:r>
+      <w:proofErr w:type="spellStart"/>
+      <w:r>
+        <w:t>OpenMV</w:t>
+      </w:r>
+      <w:proofErr w:type="spellEnd"/>
+      <w:r>
+        <w:t xml:space="preserve"> IDE for this purpose</w:t>
+      </w:r>
+      <w:r>
+        <w:t xml:space="preserve"> so will need another way to run python scripts (e.g. </w:t>
+      </w:r>
+      <w:r>
+        <w:t>terminal with python installed, Visual Studio Code)</w:t>
+      </w:r>
+      <w:r>
+        <w:t>.</w:t>
+      </w:r>
+    </w:p>
+    <w:p>
+      <w:pPr>
+        <w:rPr>
+          <w:b/>
+          <w:bCs/>
+          <w:i/>
+          <w:iCs/>
+        </w:rPr>
+      </w:pPr>
+      <w:r>
+        <w:rPr>
+          <w:b/>
+          <w:bCs/>
+          <w:i/>
+          <w:iCs/>
+        </w:rPr>
+        <w:t xml:space="preserve">MAKE SURE TO </w:t>
+      </w:r>
+      <w:r>
+        <w:rPr>
+          <w:b/>
+          <w:bCs/>
+          <w:i/>
+          <w:iCs/>
+        </w:rPr>
+        <w:t>NOT HAVE ANY INFINITE LOOPS IN THE SCRIPT YOUR SEND OVER</w:t>
+      </w:r>
+      <w:r>
+        <w:rPr>
+          <w:b/>
+          <w:bCs/>
+          <w:i/>
+          <w:iCs/>
+        </w:rPr>
+        <w:t>!!!</w:t>
+      </w:r>
+      <w:r>
+        <w:rPr>
+          <w:b/>
+          <w:bCs/>
+          <w:i/>
+          <w:iCs/>
+        </w:rPr>
+        <w:t xml:space="preserve"> YOU WILL NOT BE ABLE TO STOP EXECUTION </w:t>
+      </w:r>
+      <w:r>
+        <w:rPr>
+          <w:b/>
+          <w:bCs/>
+          <w:i/>
+          <w:iCs/>
+        </w:rPr>
+        <w:t>USING YOUR COMPUTER!!!</w:t>
+      </w:r>
+    </w:p>
+    <w:p>
+      <w:pPr>
+        <w:rPr>
+          <w:b/>
+          <w:bCs/>
+          <w:i/>
+          <w:iCs/>
+        </w:rPr>
+      </w:pPr>
+    </w:p>
+    <w:p>
+      <w:pPr>
+        <w:pStyle w:val="Heading2"/>
+      </w:pPr>
+      <w:bookmarkStart w:id="8" w:name="_Toc158227468"/>
+      <w:r>
+        <w:lastRenderedPageBreak/>
+        <w:t xml:space="preserve">Colour detection threshold </w:t>
+      </w:r>
+      <w:proofErr w:type="gramStart"/>
+      <w:r>
+        <w:t>tuning</w:t>
+      </w:r>
+      <w:bookmarkEnd w:id="8"/>
+      <w:proofErr w:type="gramEnd"/>
+    </w:p>
+    <w:p>
+      <w:r>
+        <w:t xml:space="preserve">You can </w:t>
+      </w:r>
+      <w:r>
+        <w:t xml:space="preserve">run </w:t>
       </w:r>
       <w:r>
         <w:rPr>
           <w:b/>
           <w:bCs/>
         </w:rPr>
-        <w:t xml:space="preserve">Please make sure to shut down the Pi when plugging/unplugging any USB </w:t>
+        <w:t>camera</w:t>
       </w:r>
       <w:r>
         <w:rPr>
           <w:b/>
           <w:bCs/>
         </w:rPr>
-        <w:t>peripherals</w:t>
+        <w:t xml:space="preserve">.py </w:t>
+      </w:r>
+      <w:r>
+        <w:t xml:space="preserve">as a script </w:t>
+      </w:r>
+      <w:r>
+        <w:t xml:space="preserve">using </w:t>
+      </w:r>
+      <w:proofErr w:type="spellStart"/>
+      <w:r>
+        <w:t>OpenMV</w:t>
+      </w:r>
+      <w:proofErr w:type="spellEnd"/>
+      <w:r>
+        <w:t xml:space="preserve"> IDE to </w:t>
+      </w:r>
+      <w:r>
+        <w:t>tune colour detection thresholds</w:t>
+      </w:r>
+      <w:r>
+        <w:t xml:space="preserve"> (check the end of the file to set thresholds)</w:t>
+      </w:r>
+      <w:r>
+        <w:t xml:space="preserve">. </w:t>
+      </w:r>
+      <w:r>
+        <w:t xml:space="preserve">Any colours detected using the specified LAB colour space thresholds will be marked using a rectangle in the </w:t>
+      </w:r>
+      <w:r>
+        <w:t>image buffer at the top right of the IDE</w:t>
+      </w:r>
+      <w:r>
+        <w:t xml:space="preserve"> (</w:t>
+      </w:r>
+      <w:r>
+        <w:fldChar w:fldCharType="begin"/>
+      </w:r>
+      <w:r>
+        <w:instrText xml:space="preserve"> REF _Ref158104429 \h </w:instrText>
+      </w:r>
+      <w:r>
+        <w:fldChar w:fldCharType="separate"/>
+      </w:r>
+      <w:r>
+        <w:t xml:space="preserve">Figure </w:t>
+      </w:r>
+      <w:r>
+        <w:rPr>
+          <w:noProof/>
+        </w:rPr>
+        <w:t>1</w:t>
+      </w:r>
+      <w:r>
+        <w:fldChar w:fldCharType="end"/>
+      </w:r>
+      <w:r>
+        <w:t>)</w:t>
+      </w:r>
+      <w:r>
+        <w:t>. You can set the colour space histograms shown below the image buffer using a dropdown</w:t>
+      </w:r>
+      <w:r>
+        <w:t xml:space="preserve"> (</w:t>
+      </w:r>
+      <w:r>
+        <w:fldChar w:fldCharType="begin"/>
+      </w:r>
+      <w:r>
+        <w:instrText xml:space="preserve"> REF _Ref158104429 \h </w:instrText>
+      </w:r>
+      <w:r>
+        <w:fldChar w:fldCharType="separate"/>
+      </w:r>
+      <w:r>
+        <w:t xml:space="preserve">Figure </w:t>
+      </w:r>
+      <w:r>
+        <w:rPr>
+          <w:noProof/>
+        </w:rPr>
+        <w:t>1</w:t>
+      </w:r>
+      <w:r>
+        <w:fldChar w:fldCharType="end"/>
+      </w:r>
+      <w:r>
+        <w:t>, green oval)</w:t>
+      </w:r>
+      <w:r>
+        <w:t xml:space="preserve">. </w:t>
+      </w:r>
+      <w:r>
+        <w:t>The</w:t>
+      </w:r>
+      <w:r>
+        <w:t xml:space="preserve"> colour histograms can be </w:t>
+      </w:r>
+      <w:r>
+        <w:t>focused on specific regions of interest by clicking and dragging rectangles in the image buffer</w:t>
+      </w:r>
+      <w:r>
+        <w:t>.</w:t>
+      </w:r>
+    </w:p>
+    <w:p/>
+    <w:p>
+      <w:pPr>
+        <w:pStyle w:val="Heading1"/>
+      </w:pPr>
+      <w:bookmarkStart w:id="9" w:name="_Toc158227469"/>
+      <w:r>
+        <w:t>Hardware usage notes</w:t>
+      </w:r>
+      <w:bookmarkEnd w:id="9"/>
+    </w:p>
+    <w:p>
+      <w:pPr>
+        <w:pStyle w:val="Heading2"/>
+      </w:pPr>
+      <w:bookmarkStart w:id="10" w:name="_Toc158227470"/>
+      <w:r>
+        <w:t>General notes</w:t>
+      </w:r>
+      <w:bookmarkEnd w:id="10"/>
+    </w:p>
+    <w:p>
+      <w:pPr>
+        <w:pStyle w:val="ListParagraph"/>
+        <w:numPr>
+          <w:ilvl w:val="0"/>
+          <w:numId w:val="23"/>
+        </w:numPr>
+      </w:pPr>
+      <w:r>
+        <w:t xml:space="preserve">Please </w:t>
+      </w:r>
+      <w:r>
+        <w:t xml:space="preserve">treat </w:t>
+      </w:r>
+      <w:r>
+        <w:t>the</w:t>
+      </w:r>
+      <w:r>
+        <w:t xml:space="preserve"> </w:t>
+      </w:r>
+      <w:proofErr w:type="spellStart"/>
+      <w:r>
+        <w:t>OpenMV_bot</w:t>
+      </w:r>
+      <w:proofErr w:type="spellEnd"/>
+      <w:r>
+        <w:t xml:space="preserve"> with care, covering the lens when not in use and making sure the SD card isn’t </w:t>
+      </w:r>
+      <w:r>
+        <w:t>lost/damaged.</w:t>
+      </w:r>
+    </w:p>
+    <w:p>
+      <w:pPr>
+        <w:pStyle w:val="ListParagraph"/>
+        <w:numPr>
+          <w:ilvl w:val="0"/>
+          <w:numId w:val="23"/>
+        </w:numPr>
+      </w:pPr>
+      <w:r>
+        <w:t xml:space="preserve">Do most of your testing </w:t>
+      </w:r>
+      <w:r>
+        <w:t xml:space="preserve">over USB cable for ease of development and to keep the </w:t>
+      </w:r>
+      <w:proofErr w:type="spellStart"/>
+      <w:r>
+        <w:t>Lipo</w:t>
+      </w:r>
+      <w:proofErr w:type="spellEnd"/>
+      <w:r>
+        <w:t xml:space="preserve"> battery </w:t>
+      </w:r>
+      <w:proofErr w:type="gramStart"/>
+      <w:r>
+        <w:t>charged</w:t>
+      </w:r>
+      <w:proofErr w:type="gramEnd"/>
+    </w:p>
+    <w:p/>
+    <w:p>
+      <w:pPr>
+        <w:pStyle w:val="Heading2"/>
+      </w:pPr>
+      <w:bookmarkStart w:id="11" w:name="_Toc158227471"/>
+      <w:r>
+        <w:t>Power cycling</w:t>
+      </w:r>
+      <w:bookmarkEnd w:id="11"/>
+    </w:p>
+    <w:p>
+      <w:pPr>
+        <w:rPr>
+          <w:b/>
+          <w:bCs/>
+          <w:i/>
+          <w:iCs/>
+        </w:rPr>
+      </w:pPr>
+      <w:r>
+        <w:t>Please avoid unplugging and re</w:t>
+      </w:r>
+      <w:r>
+        <w:t>-</w:t>
+      </w:r>
+      <w:r>
+        <w:t>plugging the</w:t>
+      </w:r>
+      <w:r>
+        <w:t xml:space="preserve"> </w:t>
+      </w:r>
+      <w:proofErr w:type="spellStart"/>
+      <w:r>
+        <w:t>Lipo</w:t>
+      </w:r>
+      <w:proofErr w:type="spellEnd"/>
+      <w:r>
+        <w:t xml:space="preserve"> battery </w:t>
+      </w:r>
+      <w:r>
+        <w:t>by pulling on the cable. Instead, t</w:t>
+      </w:r>
+      <w:r>
+        <w:t xml:space="preserve">he </w:t>
+      </w:r>
+      <w:proofErr w:type="spellStart"/>
+      <w:r>
+        <w:t>OpenMV_bot</w:t>
+      </w:r>
+      <w:proofErr w:type="spellEnd"/>
+      <w:r>
+        <w:t xml:space="preserve"> can be turned off by holding the </w:t>
+      </w:r>
+      <w:r>
+        <w:t xml:space="preserve">power button </w:t>
+      </w:r>
+      <w:r>
+        <w:t>down for 5 seconds</w:t>
+      </w:r>
+      <w:r>
+        <w:t xml:space="preserve"> (</w:t>
+      </w:r>
+      <w:r>
+        <w:fldChar w:fldCharType="begin"/>
+      </w:r>
+      <w:r>
+        <w:instrText xml:space="preserve"> REF _Ref158063436 \h </w:instrText>
+      </w:r>
+      <w:r>
+        <w:fldChar w:fldCharType="separate"/>
+      </w:r>
+      <w:r>
+        <w:t xml:space="preserve">Figure </w:t>
+      </w:r>
+      <w:r>
+        <w:rPr>
+          <w:noProof/>
+        </w:rPr>
+        <w:t>2</w:t>
+      </w:r>
+      <w:r>
+        <w:fldChar w:fldCharType="end"/>
+      </w:r>
+      <w:r>
+        <w:t>)</w:t>
+      </w:r>
+      <w:r>
+        <w:t>.</w:t>
+      </w:r>
+      <w:r>
+        <w:t xml:space="preserve"> </w:t>
+      </w:r>
+      <w:r>
+        <w:t xml:space="preserve">It can be turned back on by holding it down for 1 second. </w:t>
+      </w:r>
+      <w:r>
+        <w:rPr>
+          <w:b/>
+          <w:bCs/>
+          <w:i/>
+          <w:iCs/>
+        </w:rPr>
+        <w:t xml:space="preserve">This is an effective way of </w:t>
+      </w:r>
+      <w:r>
+        <w:rPr>
+          <w:b/>
+          <w:bCs/>
+          <w:i/>
+          <w:iCs/>
+        </w:rPr>
+        <w:t>resetting your robot in the case of an infinite loop (which should be avoided regardless).</w:t>
+      </w:r>
+    </w:p>
+    <w:p>
+      <w:pPr>
+        <w:keepNext/>
+        <w:jc w:val="center"/>
+      </w:pPr>
+      <w:r>
+        <w:rPr>
+          <w:noProof/>
+        </w:rPr>
+        <w:drawing>
+          <wp:inline distT="0" distB="0" distL="0" distR="0" wp14:anchorId="1D2023F2" wp14:editId="40A66CFE">
+            <wp:extent cx="4664710" cy="3870893"/>
+            <wp:effectExtent l="0" t="0" r="2540" b="0"/>
+            <wp:docPr id="1270085073" name="Picture 1" descr="A purple object with wires&#10;&#10;Description automatically generated"/>
+            <wp:cNvGraphicFramePr>
+              <a:graphicFrameLocks xmlns:a="http://schemas.openxmlformats.org/drawingml/2006/main" noChangeAspect="1"/>
+            </wp:cNvGraphicFramePr>
+            <a:graphic xmlns:a="http://schemas.openxmlformats.org/drawingml/2006/main">
+              <a:graphicData uri="http://schemas.openxmlformats.org/drawingml/2006/picture">
+                <pic:pic xmlns:pic="http://schemas.openxmlformats.org/drawingml/2006/picture">
+                  <pic:nvPicPr>
+                    <pic:cNvPr id="1270085073" name="Picture 1" descr="A purple object with wires&#10;&#10;Description automatically generated"/>
+                    <pic:cNvPicPr/>
+                  </pic:nvPicPr>
+                  <pic:blipFill>
+                    <a:blip r:embed="rId14"/>
+                    <a:stretch>
+                      <a:fillRect/>
+                    </a:stretch>
+                  </pic:blipFill>
+                  <pic:spPr>
+                    <a:xfrm>
+                      <a:off x="0" y="0"/>
+                      <a:ext cx="4668292" cy="3873865"/>
+                    </a:xfrm>
+                    <a:prstGeom prst="rect">
+                      <a:avLst/>
+                    </a:prstGeom>
+                  </pic:spPr>
+                </pic:pic>
+              </a:graphicData>
+            </a:graphic>
+          </wp:inline>
+        </w:drawing>
+      </w:r>
+    </w:p>
+    <w:p>
+      <w:pPr>
+        <w:pStyle w:val="Caption"/>
+        <w:jc w:val="center"/>
+      </w:pPr>
+      <w:bookmarkStart w:id="12" w:name="_Ref158063436"/>
+      <w:r>
+        <w:t xml:space="preserve">Figure </w:t>
+      </w:r>
+      <w:r>
+        <w:fldChar w:fldCharType="begin"/>
+      </w:r>
+      <w:r>
+        <w:instrText xml:space="preserve"> SEQ Figure \* ARABIC </w:instrText>
+      </w:r>
+      <w:r>
+        <w:fldChar w:fldCharType="separate"/>
+      </w:r>
+      <w:r>
+        <w:rPr>
+          <w:noProof/>
+        </w:rPr>
+        <w:t>2</w:t>
+      </w:r>
+      <w:r>
+        <w:fldChar w:fldCharType="end"/>
+      </w:r>
+      <w:bookmarkEnd w:id="12"/>
+      <w:r>
+        <w:t xml:space="preserve">: </w:t>
+      </w:r>
+      <w:proofErr w:type="spellStart"/>
+      <w:r>
+        <w:t>OpenMV</w:t>
+      </w:r>
+      <w:proofErr w:type="spellEnd"/>
+      <w:r>
+        <w:t xml:space="preserve"> reset </w:t>
+      </w:r>
+      <w:proofErr w:type="gramStart"/>
+      <w:r>
+        <w:t>button</w:t>
+      </w:r>
+      <w:proofErr w:type="gramEnd"/>
+    </w:p>
+    <w:p>
+      <w:pPr>
+        <w:pStyle w:val="Heading2"/>
+      </w:pPr>
+      <w:bookmarkStart w:id="13" w:name="_Toc158227472"/>
+      <w:r>
+        <w:lastRenderedPageBreak/>
+        <w:t>Servo</w:t>
+      </w:r>
+      <w:r>
+        <w:t xml:space="preserve"> zero</w:t>
+      </w:r>
+      <w:r>
+        <w:t>-</w:t>
+      </w:r>
+      <w:r>
+        <w:t>point</w:t>
+      </w:r>
+      <w:r>
+        <w:t xml:space="preserve"> offset</w:t>
+      </w:r>
+      <w:r>
+        <w:t xml:space="preserve"> tuning (important)</w:t>
+      </w:r>
+      <w:bookmarkEnd w:id="13"/>
+    </w:p>
+    <w:p>
+      <w:r>
+        <w:t xml:space="preserve">Each of your wheels may have different zero-points, meaning </w:t>
+      </w:r>
+      <w:r>
+        <w:t xml:space="preserve">even when the drive setting is set to 0, the wheel may move slowly in either the backwards or forwards direction. </w:t>
+      </w:r>
+      <w:r>
+        <w:t xml:space="preserve">To </w:t>
+      </w:r>
+      <w:r>
+        <w:t>fix this, y</w:t>
+      </w:r>
+      <w:r>
+        <w:t xml:space="preserve">ou can </w:t>
+      </w:r>
+      <w:r>
+        <w:t>adjust the zero-point</w:t>
+      </w:r>
+      <w:r>
+        <w:t xml:space="preserve"> offsets</w:t>
+      </w:r>
+      <w:r>
+        <w:t xml:space="preserve"> for each wheel</w:t>
+      </w:r>
+      <w:r>
+        <w:t xml:space="preserve"> in </w:t>
+      </w:r>
+      <w:r>
+        <w:rPr>
+          <w:b/>
+          <w:bCs/>
+          <w:i/>
+          <w:iCs/>
+        </w:rPr>
+        <w:t>servos.py</w:t>
+      </w:r>
+      <w:r>
+        <w:rPr>
+          <w:i/>
+          <w:iCs/>
+        </w:rPr>
+        <w:t xml:space="preserve"> </w:t>
+      </w:r>
+      <w:r>
+        <w:rPr>
+          <w:b/>
+          <w:bCs/>
+          <w:i/>
+          <w:iCs/>
+        </w:rPr>
+        <w:t xml:space="preserve">lines </w:t>
+      </w:r>
+      <w:r>
+        <w:rPr>
+          <w:b/>
+          <w:bCs/>
+          <w:i/>
+          <w:iCs/>
+        </w:rPr>
+        <w:t>16-17</w:t>
       </w:r>
       <w:r>
         <w:rPr>
           <w:b/>
           <w:bCs/>
         </w:rPr>
-        <w:t xml:space="preserve"> OR the servos</w:t>
+        <w:t xml:space="preserve"> </w:t>
+      </w:r>
+      <w:r>
+        <w:t xml:space="preserve">incrementally </w:t>
+      </w:r>
+      <w:r>
+        <w:t xml:space="preserve">(try +-0.05 steps) until </w:t>
+      </w:r>
+      <w:r>
+        <w:t xml:space="preserve">both wheels stay still </w:t>
+      </w:r>
+      <w:r>
+        <w:t>at drive setting of 0.</w:t>
+      </w:r>
+      <w:r>
+        <w:t xml:space="preserve"> Running </w:t>
+      </w:r>
+      <w:r>
+        <w:rPr>
+          <w:b/>
+          <w:bCs/>
+          <w:i/>
+          <w:iCs/>
+        </w:rPr>
+        <w:t>servos.py</w:t>
       </w:r>
       <w:r>
         <w:rPr>
           <w:b/>
           <w:bCs/>
         </w:rPr>
-        <w:t>, as the</w:t>
+        <w:t xml:space="preserve"> </w:t>
+      </w:r>
+      <w:r>
+        <w:t>as a script may help you tune th</w:t>
+      </w:r>
+      <w:r>
+        <w:t>ese parameters.</w:t>
+      </w:r>
+    </w:p>
+    <w:p>
+      <w:r>
+        <w:t xml:space="preserve">Similarly, you should set </w:t>
+      </w:r>
+      <w:r>
+        <w:rPr>
+          <w:b/>
+          <w:bCs/>
+          <w:i/>
+          <w:iCs/>
+        </w:rPr>
+        <w:t>servos.py</w:t>
+      </w:r>
+      <w:r>
+        <w:rPr>
+          <w:i/>
+          <w:iCs/>
+        </w:rPr>
+        <w:t xml:space="preserve"> </w:t>
+      </w:r>
+      <w:r>
+        <w:rPr>
+          <w:b/>
+          <w:bCs/>
+          <w:i/>
+          <w:iCs/>
+        </w:rPr>
+        <w:t>line 15</w:t>
       </w:r>
       <w:r>
         <w:rPr>
           <w:b/>
           <w:bCs/>
         </w:rPr>
-        <w:t xml:space="preserve">y are </w:t>
+        <w:t xml:space="preserve"> </w:t>
+      </w:r>
+      <w:r>
+        <w:t xml:space="preserve">to </w:t>
+      </w:r>
+      <w:r>
+        <w:t>centre the camera pan servo when pan angle is set to zero.</w:t>
+      </w:r>
+    </w:p>
+    <w:p/>
+    <w:p>
+      <w:pPr>
+        <w:pStyle w:val="Heading2"/>
+      </w:pPr>
+      <w:bookmarkStart w:id="14" w:name="_Toc158227473"/>
+      <w:r>
+        <w:t>Wheel speed tuning instructions (optional)</w:t>
+      </w:r>
+      <w:bookmarkEnd w:id="14"/>
+    </w:p>
+    <w:p>
+      <w:r>
+        <w:t>You may notice</w:t>
+      </w:r>
+      <w:r>
+        <w:t xml:space="preserve"> that </w:t>
+      </w:r>
+      <w:r>
+        <w:t xml:space="preserve">the wheel speed does not scale linearly between </w:t>
+      </w:r>
+      <w:r>
+        <w:t>-1</w:t>
+      </w:r>
+      <w:r>
+        <w:t xml:space="preserve"> and 1 </w:t>
+      </w:r>
+      <w:r>
+        <w:t xml:space="preserve">drive setting </w:t>
+      </w:r>
+      <w:r>
+        <w:t xml:space="preserve">in the control code. </w:t>
+      </w:r>
+      <w:r>
+        <w:t xml:space="preserve">If you would like to </w:t>
+      </w:r>
+      <w:r>
+        <w:t xml:space="preserve">have better control over the speed of your </w:t>
+      </w:r>
+      <w:proofErr w:type="spellStart"/>
+      <w:r>
+        <w:t>OpenMV_bot</w:t>
+      </w:r>
+      <w:proofErr w:type="spellEnd"/>
+      <w:r>
+        <w:t xml:space="preserve">, you may choose to perform wheel speed tuning experiments to model the </w:t>
+      </w:r>
+      <w:r>
+        <w:t>drive setting-actual speed curve</w:t>
+      </w:r>
+      <w:r>
+        <w:t xml:space="preserve"> (e.g. sinusoidal</w:t>
+      </w:r>
+      <w:r>
+        <w:t>, sigmoid</w:t>
+      </w:r>
+      <w:r>
+        <w:t>)</w:t>
+      </w:r>
+      <w:r>
+        <w:t>.</w:t>
+      </w:r>
+      <w:r>
+        <w:t xml:space="preserve"> </w:t>
+      </w:r>
+      <w:r>
+        <w:t xml:space="preserve">You will need a </w:t>
+      </w:r>
+      <w:r>
+        <w:t>printout of a turning pad</w:t>
+      </w:r>
+      <w:r>
+        <w:t xml:space="preserve"> to </w:t>
+      </w:r>
+      <w:r>
+        <w:t>perform these experiments.</w:t>
+      </w:r>
+    </w:p>
+    <w:p>
+      <w:r>
+        <w:t>Instructions:</w:t>
+      </w:r>
+    </w:p>
+    <w:p>
+      <w:pPr>
+        <w:pStyle w:val="ListParagraph"/>
+        <w:numPr>
+          <w:ilvl w:val="0"/>
+          <w:numId w:val="37"/>
+        </w:numPr>
+      </w:pPr>
+      <w:r>
+        <w:t>Place the bot on the turning pad with one of the wheels</w:t>
+      </w:r>
+      <w:r>
+        <w:t xml:space="preserve"> placed in the centre and</w:t>
+      </w:r>
+      <w:r>
+        <w:t xml:space="preserve"> </w:t>
+      </w:r>
+      <w:r>
+        <w:t>aligned with the 0</w:t>
+      </w:r>
+      <w:r>
+        <w:t>°</w:t>
+      </w:r>
+      <w:r>
+        <w:t xml:space="preserve"> line. You will be testing the</w:t>
+      </w:r>
+      <w:r>
+        <w:t xml:space="preserve"> dynamics of the other wheel</w:t>
+      </w:r>
+      <w:r>
+        <w:t xml:space="preserve"> (the “test wheel”)</w:t>
+      </w:r>
+      <w:r>
+        <w:t xml:space="preserve"> (</w:t>
+      </w:r>
+      <w:r>
+        <w:fldChar w:fldCharType="begin"/>
+      </w:r>
+      <w:r>
+        <w:instrText xml:space="preserve"> REF _Ref158103259 \h </w:instrText>
+      </w:r>
+      <w:r>
+        <w:fldChar w:fldCharType="separate"/>
+      </w:r>
+      <w:r>
+        <w:t xml:space="preserve">Figure </w:t>
+      </w:r>
+      <w:r>
+        <w:rPr>
+          <w:noProof/>
+        </w:rPr>
+        <w:t>3</w:t>
+      </w:r>
+      <w:r>
+        <w:fldChar w:fldCharType="end"/>
+      </w:r>
+      <w:r>
+        <w:t>, left)</w:t>
+      </w:r>
+      <w:r>
+        <w:t>.</w:t>
+      </w:r>
+    </w:p>
+    <w:p>
+      <w:pPr>
+        <w:pStyle w:val="ListParagraph"/>
+        <w:numPr>
+          <w:ilvl w:val="0"/>
+          <w:numId w:val="37"/>
+        </w:numPr>
+      </w:pPr>
+      <w:r>
+        <w:t xml:space="preserve">Use TurningPad.py to </w:t>
+      </w:r>
+      <w:r>
+        <w:t xml:space="preserve">test how many degrees the bot rotates around the turning pad at several different </w:t>
+      </w:r>
+      <w:r>
+        <w:t>drive settings for the test wheel</w:t>
+      </w:r>
+      <w:r>
+        <w:t xml:space="preserve"> (</w:t>
+      </w:r>
+      <w:r>
+        <w:fldChar w:fldCharType="begin"/>
+      </w:r>
+      <w:r>
+        <w:instrText xml:space="preserve"> REF _Ref158103259 \h </w:instrText>
+      </w:r>
+      <w:r>
+        <w:fldChar w:fldCharType="separate"/>
+      </w:r>
+      <w:r>
+        <w:t xml:space="preserve">Figure </w:t>
+      </w:r>
+      <w:r>
+        <w:rPr>
+          <w:noProof/>
+        </w:rPr>
+        <w:t>3</w:t>
+      </w:r>
+      <w:r>
+        <w:fldChar w:fldCharType="end"/>
+      </w:r>
+      <w:r>
+        <w:t>, right)</w:t>
+      </w:r>
+      <w:r>
+        <w:t>.</w:t>
+      </w:r>
+      <w:r>
+        <w:t xml:space="preserve"> Note these values down.</w:t>
+      </w:r>
+      <w:r>
+        <w:t xml:space="preserve"> We suggest you </w:t>
+      </w:r>
+      <w:r>
+        <w:t xml:space="preserve">sample the lower drive settings more densely. For example, you may test </w:t>
+      </w:r>
+      <w:r>
+        <w:t xml:space="preserve">with drive settings of </w:t>
+      </w:r>
+      <w:r>
+        <w:t>-</w:t>
+      </w:r>
+      <w:proofErr w:type="gramStart"/>
+      <w:r>
+        <w:t>1,-</w:t>
+      </w:r>
+      <w:proofErr w:type="gramEnd"/>
+      <w:r>
+        <w:t>0.7, -0.4, -0.2, -0.15, -0.1, -0.05</w:t>
+      </w:r>
+      <w:r>
+        <w:t xml:space="preserve"> for backwards drive.</w:t>
+      </w:r>
+    </w:p>
+    <w:p>
+      <w:pPr>
+        <w:pStyle w:val="ListParagraph"/>
+        <w:numPr>
+          <w:ilvl w:val="0"/>
+          <w:numId w:val="37"/>
+        </w:numPr>
+      </w:pPr>
+      <w:r>
+        <w:t xml:space="preserve">Plot the drive settings on the x-axis and the </w:t>
+      </w:r>
+      <w:r>
+        <w:t xml:space="preserve">angular distance values on the y-axis. What relationship do you see? Can you fit </w:t>
+      </w:r>
+      <w:r>
+        <w:t>a function to it?</w:t>
+      </w:r>
+      <w:r>
+        <w:t xml:space="preserve"> Maybe you need to fit four separate functions for each of left wheel forwards/backwards and right wheel forwards/backwards.</w:t>
+      </w:r>
+    </w:p>
+    <w:p>
+      <w:pPr>
+        <w:pStyle w:val="ListParagraph"/>
+        <w:numPr>
+          <w:ilvl w:val="0"/>
+          <w:numId w:val="37"/>
+        </w:numPr>
+      </w:pPr>
+      <w:r>
+        <w:t xml:space="preserve">Code the drive setting-actual speed curve onto your bot as a class method of </w:t>
+      </w:r>
+      <w:r>
+        <w:rPr>
+          <w:i/>
+          <w:iCs/>
+        </w:rPr>
+        <w:t>Servo</w:t>
+      </w:r>
+      <w:r>
+        <w:t xml:space="preserve"> in </w:t>
       </w:r>
       <w:r>
         <w:rPr>
           <w:b/>
           <w:bCs/>
+          <w:i/>
+          <w:iCs/>
         </w:rPr>
-        <w:t>not designed to be hot-swappable</w:t>
-      </w:r>
+        <w:t>servos.py</w:t>
+      </w:r>
+      <w:r>
+        <w:t>. You can modify the default drive methods to call on this new method.</w:t>
+      </w:r>
+    </w:p>
+    <w:p/>
+    <w:p/>
+    <w:p>
       <w:r>
         <w:rPr>
-          <w:b/>
-          <w:bCs/>
+          <w:noProof/>
         </w:rPr>
-        <w:t xml:space="preserve"> and doing so may damage the Pi</w:t>
+        <w:lastRenderedPageBreak/>
+        <w:drawing>
+          <wp:inline distT="0" distB="0" distL="0" distR="0" wp14:anchorId="72185227" wp14:editId="0C3F4C7C">
+            <wp:extent cx="2817628" cy="2784851"/>
+            <wp:effectExtent l="0" t="0" r="1905" b="0"/>
+            <wp:docPr id="1545668124" name="Picture 1" descr="A circular red circle with numbers and a circular object with a red circle&#10;&#10;Description automatically generated with medium confidence"/>
+            <wp:cNvGraphicFramePr>
+              <a:graphicFrameLocks xmlns:a="http://schemas.openxmlformats.org/drawingml/2006/main" noChangeAspect="1"/>
+            </wp:cNvGraphicFramePr>
+            <a:graphic xmlns:a="http://schemas.openxmlformats.org/drawingml/2006/main">
+              <a:graphicData uri="http://schemas.openxmlformats.org/drawingml/2006/picture">
+                <pic:pic xmlns:pic="http://schemas.openxmlformats.org/drawingml/2006/picture">
+                  <pic:nvPicPr>
+                    <pic:cNvPr id="1545668124" name="Picture 1" descr="A circular red circle with numbers and a circular object with a red circle&#10;&#10;Description automatically generated with medium confidence"/>
+                    <pic:cNvPicPr/>
+                  </pic:nvPicPr>
+                  <pic:blipFill>
+                    <a:blip r:embed="rId15"/>
+                    <a:stretch>
+                      <a:fillRect/>
+                    </a:stretch>
+                  </pic:blipFill>
+                  <pic:spPr>
+                    <a:xfrm>
+                      <a:off x="0" y="0"/>
+                      <a:ext cx="2832605" cy="2799654"/>
+                    </a:xfrm>
+                    <a:prstGeom prst="rect">
+                      <a:avLst/>
+                    </a:prstGeom>
+                  </pic:spPr>
+                </pic:pic>
+              </a:graphicData>
+            </a:graphic>
+          </wp:inline>
+        </w:drawing>
       </w:r>
       <w:r>
         <w:rPr>
-          <w:b/>
-          <w:bCs/>
+          <w:noProof/>
         </w:rPr>
-        <w:t>.</w:t>
+        <w:drawing>
+          <wp:inline distT="0" distB="0" distL="0" distR="0" wp14:anchorId="746D1E97" wp14:editId="34771514">
+            <wp:extent cx="2855432" cy="2809244"/>
+            <wp:effectExtent l="0" t="0" r="2540" b="0"/>
+            <wp:docPr id="162455420" name="Picture 1" descr="A circular diagram of a machine&#10;&#10;Description automatically generated with medium confidence"/>
+            <wp:cNvGraphicFramePr>
+              <a:graphicFrameLocks xmlns:a="http://schemas.openxmlformats.org/drawingml/2006/main" noChangeAspect="1"/>
+            </wp:cNvGraphicFramePr>
+            <a:graphic xmlns:a="http://schemas.openxmlformats.org/drawingml/2006/main">
+              <a:graphicData uri="http://schemas.openxmlformats.org/drawingml/2006/picture">
+                <pic:pic xmlns:pic="http://schemas.openxmlformats.org/drawingml/2006/picture">
+                  <pic:nvPicPr>
+                    <pic:cNvPr id="162455420" name="Picture 1" descr="A circular diagram of a machine&#10;&#10;Description automatically generated with medium confidence"/>
+                    <pic:cNvPicPr/>
+                  </pic:nvPicPr>
+                  <pic:blipFill>
+                    <a:blip r:embed="rId16"/>
+                    <a:stretch>
+                      <a:fillRect/>
+                    </a:stretch>
+                  </pic:blipFill>
+                  <pic:spPr>
+                    <a:xfrm>
+                      <a:off x="0" y="0"/>
+                      <a:ext cx="2872010" cy="2825554"/>
+                    </a:xfrm>
+                    <a:prstGeom prst="rect">
+                      <a:avLst/>
+                    </a:prstGeom>
+                  </pic:spPr>
+                </pic:pic>
+              </a:graphicData>
+            </a:graphic>
+          </wp:inline>
+        </w:drawing>
       </w:r>
     </w:p>
     <w:p>
       <w:pPr>
-        <w:pStyle w:val="ListParagraph"/>
-        <w:numPr>
-          <w:ilvl w:val="0"/>
-          <w:numId w:val="6"/>
-        </w:numPr>
-      </w:pPr>
-      <w:r>
-        <w:t xml:space="preserve">Open </w:t>
-      </w:r>
-      <w:proofErr w:type="spellStart"/>
-      <w:r>
-        <w:t>PixyMon</w:t>
-      </w:r>
-      <w:proofErr w:type="spellEnd"/>
-      <w:r>
-        <w:t xml:space="preserve"> v2 and you should see a small stream of what the </w:t>
-      </w:r>
-      <w:proofErr w:type="spellStart"/>
-      <w:r>
-        <w:t>pixyCam</w:t>
-      </w:r>
-      <w:proofErr w:type="spellEnd"/>
-      <w:r>
-        <w:t xml:space="preserve"> sees.</w:t>
-      </w:r>
+        <w:pStyle w:val="Caption"/>
+        <w:rPr>
+          <w:rFonts w:ascii="Arial" w:hAnsi="Arial" w:cs="Arial"/>
+        </w:rPr>
+      </w:pPr>
+      <w:bookmarkStart w:id="15" w:name="_Ref158103259"/>
+      <w:r>
+        <w:t xml:space="preserve">Figure </w:t>
+      </w:r>
+      <w:r>
+        <w:fldChar w:fldCharType="begin"/>
+      </w:r>
+      <w:r>
+        <w:instrText xml:space="preserve"> SEQ Figure \* ARABIC </w:instrText>
+      </w:r>
+      <w:r>
+        <w:fldChar w:fldCharType="separate"/>
+      </w:r>
+      <w:r>
+        <w:rPr>
+          <w:noProof/>
+        </w:rPr>
+        <w:t>3</w:t>
+      </w:r>
+      <w:r>
+        <w:fldChar w:fldCharType="end"/>
+      </w:r>
+      <w:bookmarkEnd w:id="15"/>
+      <w:r>
+        <w:t>: Using a turning pad to tune the drive</w:t>
+      </w:r>
+      <w:r>
+        <w:t xml:space="preserve"> settings</w:t>
+      </w:r>
+      <w:r>
+        <w:t xml:space="preserve"> of the left wheel</w:t>
+      </w:r>
+      <w:r>
+        <w:t xml:space="preserve">. (left) the bot is placed with the </w:t>
+      </w:r>
+      <w:r>
+        <w:t xml:space="preserve">non-test wheel in line with the </w:t>
+      </w:r>
+      <w:r>
+        <w:t xml:space="preserve">mark in the centre of the circle to begin. (right) the bot has ended up with the non-test wheel </w:t>
+      </w:r>
+      <w:r>
+        <w:t>in line with the</w:t>
+      </w:r>
+      <w:r>
+        <w:t xml:space="preserve"> </w:t>
+      </w:r>
+      <w:r>
+        <w:t xml:space="preserve">140° mark after driving the test wheel </w:t>
+      </w:r>
+      <w:r>
+        <w:t>forwards. Write this value down.</w:t>
+      </w:r>
+      <w:r>
+        <w:t xml:space="preserve"> Note that the bot may rotate more than 360° for higher drive settings. </w:t>
+      </w:r>
+      <w:r>
+        <w:rPr>
+          <w:rFonts w:ascii="Arial" w:hAnsi="Arial" w:cs="Arial"/>
+        </w:rPr>
+        <w:t xml:space="preserve"> </w:t>
+      </w:r>
+    </w:p>
+    <w:p/>
+    <w:p>
+      <w:pPr>
+        <w:pStyle w:val="Heading1"/>
+      </w:pPr>
+      <w:bookmarkStart w:id="16" w:name="_Toc158227474"/>
+      <w:r>
+        <w:t>Common errors and fixes</w:t>
+      </w:r>
+      <w:bookmarkEnd w:id="16"/>
     </w:p>
     <w:p>
       <w:pPr>
-        <w:pStyle w:val="ListParagraph"/>
-        <w:numPr>
-          <w:ilvl w:val="0"/>
-          <w:numId w:val="6"/>
-        </w:numPr>
-        <w:rPr>
-          <w:rStyle w:val="Hyperlink"/>
-          <w:color w:val="auto"/>
-          <w:u w:val="none"/>
-        </w:rPr>
-      </w:pPr>
-      <w:r>
-        <w:t xml:space="preserve">Follow this guide to tune your </w:t>
-      </w:r>
-      <w:proofErr w:type="spellStart"/>
-      <w:r>
-        <w:t>PixyCam</w:t>
-      </w:r>
-      <w:proofErr w:type="spellEnd"/>
-      <w:r>
-        <w:t xml:space="preserve">: </w:t>
-      </w:r>
-      <w:hyperlink r:id="rId13" w:history="1">
-        <w:r>
-          <w:rPr>
-            <w:rStyle w:val="Hyperlink"/>
-          </w:rPr>
-          <w:t>https://docs.pixycam.com/wiki/doku.php?id=wiki%3Av2%3Asome_tips_on_generating_color_signatures_2</w:t>
-        </w:r>
-      </w:hyperlink>
+        <w:pStyle w:val="Heading2"/>
+      </w:pPr>
+      <w:bookmarkStart w:id="17" w:name="_Toc158227475"/>
+      <w:r>
+        <w:t>Trying to run a script gives me Err19!</w:t>
+      </w:r>
+      <w:bookmarkEnd w:id="17"/>
     </w:p>
     <w:p>
-      <w:pPr>
-        <w:pStyle w:val="ListParagraph"/>
-        <w:numPr>
-          <w:ilvl w:val="0"/>
-          <w:numId w:val="6"/>
-        </w:numPr>
-      </w:pPr>
-      <w:r>
-        <w:rPr>
-          <w:rStyle w:val="Hyperlink"/>
-          <w:color w:val="auto"/>
-          <w:u w:val="none"/>
-        </w:rPr>
-        <w:t xml:space="preserve">You can save and load settings to/from your computer to the </w:t>
+      <w:r>
+        <w:t xml:space="preserve">Make sure </w:t>
+      </w:r>
+      <w:r>
+        <w:t xml:space="preserve">the servo shield on the </w:t>
       </w:r>
       <w:proofErr w:type="spellStart"/>
       <w:r>
-        <w:rPr>
-          <w:rStyle w:val="Hyperlink"/>
-          <w:color w:val="auto"/>
-          <w:u w:val="none"/>
-        </w:rPr>
-        <w:t>pixyCam</w:t>
+        <w:t>OpenMV</w:t>
       </w:r>
       <w:proofErr w:type="spellEnd"/>
       <w:r>
-        <w:rPr>
-          <w:rStyle w:val="Hyperlink"/>
-          <w:color w:val="auto"/>
-          <w:u w:val="none"/>
-        </w:rPr>
-        <w:t xml:space="preserve"> easily by using the save settings feature on </w:t>
+        <w:t xml:space="preserve"> has not become unconnected from the main board – be careful when unplugging/</w:t>
       </w:r>
       <w:proofErr w:type="spellStart"/>
       <w:r>
-        <w:rPr>
-          <w:rStyle w:val="Hyperlink"/>
-          <w:color w:val="auto"/>
-          <w:u w:val="none"/>
-        </w:rPr>
-        <w:t>PixyMon</w:t>
+        <w:t>replugging</w:t>
       </w:r>
       <w:proofErr w:type="spellEnd"/>
       <w:r>
-        <w:rPr>
-          <w:rStyle w:val="Hyperlink"/>
-          <w:color w:val="auto"/>
-          <w:u w:val="none"/>
-        </w:rPr>
-        <w:t>. This will help you adapt to different lighting conditions of your house and the in-person sessions quickly.</w:t>
-      </w:r>
-    </w:p>
-    <w:p>
-      <w:pPr>
-        <w:pStyle w:val="Heading2"/>
-      </w:pPr>
-      <w:bookmarkStart w:id="8" w:name="_Toc157941505"/>
-      <w:r>
-        <w:t>Submitting</w:t>
-      </w:r>
-      <w:bookmarkEnd w:id="8"/>
-    </w:p>
-    <w:p>
-      <w:pPr>
-        <w:pStyle w:val="ListParagraph"/>
-        <w:numPr>
-          <w:ilvl w:val="0"/>
-          <w:numId w:val="5"/>
-        </w:numPr>
-      </w:pPr>
-      <w:r>
-        <w:t>Submit your code files/videos using Blackboard Learn</w:t>
-      </w:r>
-      <w:r>
-        <w:t>.</w:t>
-      </w:r>
-    </w:p>
-    <w:p>
-      <w:pPr>
-        <w:pStyle w:val="ListParagraph"/>
-        <w:numPr>
-          <w:ilvl w:val="0"/>
-          <w:numId w:val="5"/>
-        </w:numPr>
-      </w:pPr>
-      <w:r>
-        <w:t xml:space="preserve">You must return your robot kit at the end of the term after the final </w:t>
-      </w:r>
-      <w:r>
-        <w:t xml:space="preserve">assignment </w:t>
-      </w:r>
-      <w:r>
-        <w:t>at</w:t>
-      </w:r>
-      <w:r>
-        <w:t xml:space="preserve"> South Kensington campus. </w:t>
-      </w:r>
-      <w:r>
-        <w:t>The GTAs will arrange the recovery.</w:t>
-      </w:r>
-    </w:p>
-    <w:p>
-      <w:r>
-        <w:br w:type="page"/>
-      </w:r>
-    </w:p>
-    <w:p>
-      <w:pPr>
-        <w:pStyle w:val="Heading1"/>
-      </w:pPr>
-      <w:bookmarkStart w:id="9" w:name="_Toc157941506"/>
-      <w:r>
-        <w:lastRenderedPageBreak/>
-        <w:t>Common errors and fixes</w:t>
-      </w:r>
-      <w:bookmarkEnd w:id="9"/>
+        <w:t xml:space="preserve"> the USB cable.</w:t>
+      </w:r>
     </w:p>
     <w:p/>
     <w:sectPr>
-      <w:footerReference w:type="default" r:id="rId14"/>
+      <w:footerReference w:type="default" r:id="rId17"/>
       <w:pgSz w:w="11906" w:h="16838"/>
       <w:pgMar w:top="1440" w:right="1440" w:bottom="1440" w:left="1440" w:header="708" w:footer="708" w:gutter="0"/>
       <w:cols w:space="708"/>
@@ -1994,6 +3450,119 @@
     </w:lvl>
   </w:abstractNum>
   <w:abstractNum w:abstractNumId="3" w15:restartNumberingAfterBreak="0">
+    <w:nsid w:val="0CE97BB2"/>
+    <w:multiLevelType w:val="hybridMultilevel"/>
+    <w:tmpl w:val="63A87ED6"/>
+    <w:lvl w:ilvl="0" w:tplc="08090001">
+      <w:start w:val="1"/>
+      <w:numFmt w:val="bullet"/>
+      <w:lvlText w:val=""/>
+      <w:lvlJc w:val="left"/>
+      <w:pPr>
+        <w:ind w:left="720" w:hanging="360"/>
+      </w:pPr>
+      <w:rPr>
+        <w:rFonts w:ascii="Symbol" w:hAnsi="Symbol" w:hint="default"/>
+      </w:rPr>
+    </w:lvl>
+    <w:lvl w:ilvl="1" w:tplc="08090003" w:tentative="1">
+      <w:start w:val="1"/>
+      <w:numFmt w:val="bullet"/>
+      <w:lvlText w:val="o"/>
+      <w:lvlJc w:val="left"/>
+      <w:pPr>
+        <w:ind w:left="1440" w:hanging="360"/>
+      </w:pPr>
+      <w:rPr>
+        <w:rFonts w:ascii="Courier New" w:hAnsi="Courier New" w:cs="Courier New" w:hint="default"/>
+      </w:rPr>
+    </w:lvl>
+    <w:lvl w:ilvl="2" w:tplc="08090005" w:tentative="1">
+      <w:start w:val="1"/>
+      <w:numFmt w:val="bullet"/>
+      <w:lvlText w:val=""/>
+      <w:lvlJc w:val="left"/>
+      <w:pPr>
+        <w:ind w:left="2160" w:hanging="360"/>
+      </w:pPr>
+      <w:rPr>
+        <w:rFonts w:ascii="Wingdings" w:hAnsi="Wingdings" w:hint="default"/>
+      </w:rPr>
+    </w:lvl>
+    <w:lvl w:ilvl="3" w:tplc="08090001" w:tentative="1">
+      <w:start w:val="1"/>
+      <w:numFmt w:val="bullet"/>
+      <w:lvlText w:val=""/>
+      <w:lvlJc w:val="left"/>
+      <w:pPr>
+        <w:ind w:left="2880" w:hanging="360"/>
+      </w:pPr>
+      <w:rPr>
+        <w:rFonts w:ascii="Symbol" w:hAnsi="Symbol" w:hint="default"/>
+      </w:rPr>
+    </w:lvl>
+    <w:lvl w:ilvl="4" w:tplc="08090003" w:tentative="1">
+      <w:start w:val="1"/>
+      <w:numFmt w:val="bullet"/>
+      <w:lvlText w:val="o"/>
+      <w:lvlJc w:val="left"/>
+      <w:pPr>
+        <w:ind w:left="3600" w:hanging="360"/>
+      </w:pPr>
+      <w:rPr>
+        <w:rFonts w:ascii="Courier New" w:hAnsi="Courier New" w:cs="Courier New" w:hint="default"/>
+      </w:rPr>
+    </w:lvl>
+    <w:lvl w:ilvl="5" w:tplc="08090005" w:tentative="1">
+      <w:start w:val="1"/>
+      <w:numFmt w:val="bullet"/>
+      <w:lvlText w:val=""/>
+      <w:lvlJc w:val="left"/>
+      <w:pPr>
+        <w:ind w:left="4320" w:hanging="360"/>
+      </w:pPr>
+      <w:rPr>
+        <w:rFonts w:ascii="Wingdings" w:hAnsi="Wingdings" w:hint="default"/>
+      </w:rPr>
+    </w:lvl>
+    <w:lvl w:ilvl="6" w:tplc="08090001" w:tentative="1">
+      <w:start w:val="1"/>
+      <w:numFmt w:val="bullet"/>
+      <w:lvlText w:val=""/>
+      <w:lvlJc w:val="left"/>
+      <w:pPr>
+        <w:ind w:left="5040" w:hanging="360"/>
+      </w:pPr>
+      <w:rPr>
+        <w:rFonts w:ascii="Symbol" w:hAnsi="Symbol" w:hint="default"/>
+      </w:rPr>
+    </w:lvl>
+    <w:lvl w:ilvl="7" w:tplc="08090003" w:tentative="1">
+      <w:start w:val="1"/>
+      <w:numFmt w:val="bullet"/>
+      <w:lvlText w:val="o"/>
+      <w:lvlJc w:val="left"/>
+      <w:pPr>
+        <w:ind w:left="5760" w:hanging="360"/>
+      </w:pPr>
+      <w:rPr>
+        <w:rFonts w:ascii="Courier New" w:hAnsi="Courier New" w:cs="Courier New" w:hint="default"/>
+      </w:rPr>
+    </w:lvl>
+    <w:lvl w:ilvl="8" w:tplc="08090005" w:tentative="1">
+      <w:start w:val="1"/>
+      <w:numFmt w:val="bullet"/>
+      <w:lvlText w:val=""/>
+      <w:lvlJc w:val="left"/>
+      <w:pPr>
+        <w:ind w:left="6480" w:hanging="360"/>
+      </w:pPr>
+      <w:rPr>
+        <w:rFonts w:ascii="Wingdings" w:hAnsi="Wingdings" w:hint="default"/>
+      </w:rPr>
+    </w:lvl>
+  </w:abstractNum>
+  <w:abstractNum w:abstractNumId="4" w15:restartNumberingAfterBreak="0">
     <w:nsid w:val="14763034"/>
     <w:multiLevelType w:val="hybridMultilevel"/>
     <w:tmpl w:val="F5346D96"/>
@@ -2079,7 +3648,7 @@
       </w:pPr>
     </w:lvl>
   </w:abstractNum>
-  <w:abstractNum w:abstractNumId="4" w15:restartNumberingAfterBreak="0">
+  <w:abstractNum w:abstractNumId="5" w15:restartNumberingAfterBreak="0">
     <w:nsid w:val="16DB135A"/>
     <w:multiLevelType w:val="hybridMultilevel"/>
     <w:tmpl w:val="49584352"/>
@@ -2165,7 +3734,7 @@
       </w:pPr>
     </w:lvl>
   </w:abstractNum>
-  <w:abstractNum w:abstractNumId="5" w15:restartNumberingAfterBreak="0">
+  <w:abstractNum w:abstractNumId="6" w15:restartNumberingAfterBreak="0">
     <w:nsid w:val="17695ECD"/>
     <w:multiLevelType w:val="hybridMultilevel"/>
     <w:tmpl w:val="878697A4"/>
@@ -2278,7 +3847,7 @@
       </w:rPr>
     </w:lvl>
   </w:abstractNum>
-  <w:abstractNum w:abstractNumId="6" w15:restartNumberingAfterBreak="0">
+  <w:abstractNum w:abstractNumId="7" w15:restartNumberingAfterBreak="0">
     <w:nsid w:val="1FCF78F0"/>
     <w:multiLevelType w:val="hybridMultilevel"/>
     <w:tmpl w:val="924A9760"/>
@@ -2391,7 +3960,7 @@
       </w:rPr>
     </w:lvl>
   </w:abstractNum>
-  <w:abstractNum w:abstractNumId="7" w15:restartNumberingAfterBreak="0">
+  <w:abstractNum w:abstractNumId="8" w15:restartNumberingAfterBreak="0">
     <w:nsid w:val="23024BB0"/>
     <w:multiLevelType w:val="hybridMultilevel"/>
     <w:tmpl w:val="E4B6B49C"/>
@@ -2504,7 +4073,7 @@
       </w:rPr>
     </w:lvl>
   </w:abstractNum>
-  <w:abstractNum w:abstractNumId="8" w15:restartNumberingAfterBreak="0">
+  <w:abstractNum w:abstractNumId="9" w15:restartNumberingAfterBreak="0">
     <w:nsid w:val="27035FD1"/>
     <w:multiLevelType w:val="hybridMultilevel"/>
     <w:tmpl w:val="61CEA740"/>
@@ -2617,7 +4186,7 @@
       </w:rPr>
     </w:lvl>
   </w:abstractNum>
-  <w:abstractNum w:abstractNumId="9" w15:restartNumberingAfterBreak="0">
+  <w:abstractNum w:abstractNumId="10" w15:restartNumberingAfterBreak="0">
     <w:nsid w:val="2DEE3411"/>
     <w:multiLevelType w:val="hybridMultilevel"/>
     <w:tmpl w:val="6EECC3D8"/>
@@ -2732,7 +4301,7 @@
       </w:rPr>
     </w:lvl>
   </w:abstractNum>
-  <w:abstractNum w:abstractNumId="10" w15:restartNumberingAfterBreak="0">
+  <w:abstractNum w:abstractNumId="11" w15:restartNumberingAfterBreak="0">
     <w:nsid w:val="312233A2"/>
     <w:multiLevelType w:val="hybridMultilevel"/>
     <w:tmpl w:val="A2564B80"/>
@@ -2821,7 +4390,7 @@
       </w:pPr>
     </w:lvl>
   </w:abstractNum>
-  <w:abstractNum w:abstractNumId="11" w15:restartNumberingAfterBreak="0">
+  <w:abstractNum w:abstractNumId="12" w15:restartNumberingAfterBreak="0">
     <w:nsid w:val="33050C8A"/>
     <w:multiLevelType w:val="hybridMultilevel"/>
     <w:tmpl w:val="820A4CC2"/>
@@ -2907,7 +4476,7 @@
       </w:pPr>
     </w:lvl>
   </w:abstractNum>
-  <w:abstractNum w:abstractNumId="12" w15:restartNumberingAfterBreak="0">
+  <w:abstractNum w:abstractNumId="13" w15:restartNumberingAfterBreak="0">
     <w:nsid w:val="362A3034"/>
     <w:multiLevelType w:val="hybridMultilevel"/>
     <w:tmpl w:val="DAAC9C58"/>
@@ -2997,7 +4566,7 @@
       </w:pPr>
     </w:lvl>
   </w:abstractNum>
-  <w:abstractNum w:abstractNumId="13" w15:restartNumberingAfterBreak="0">
+  <w:abstractNum w:abstractNumId="14" w15:restartNumberingAfterBreak="0">
     <w:nsid w:val="3A853453"/>
     <w:multiLevelType w:val="hybridMultilevel"/>
     <w:tmpl w:val="34A2BA40"/>
@@ -3083,7 +4652,7 @@
       </w:pPr>
     </w:lvl>
   </w:abstractNum>
-  <w:abstractNum w:abstractNumId="14" w15:restartNumberingAfterBreak="0">
+  <w:abstractNum w:abstractNumId="15" w15:restartNumberingAfterBreak="0">
     <w:nsid w:val="3E41727C"/>
     <w:multiLevelType w:val="hybridMultilevel"/>
     <w:tmpl w:val="FA0C2C8A"/>
@@ -3169,7 +4738,7 @@
       </w:pPr>
     </w:lvl>
   </w:abstractNum>
-  <w:abstractNum w:abstractNumId="15" w15:restartNumberingAfterBreak="0">
+  <w:abstractNum w:abstractNumId="16" w15:restartNumberingAfterBreak="0">
     <w:nsid w:val="3EA63640"/>
     <w:multiLevelType w:val="hybridMultilevel"/>
     <w:tmpl w:val="FA0C2C8A"/>
@@ -3255,7 +4824,7 @@
       </w:pPr>
     </w:lvl>
   </w:abstractNum>
-  <w:abstractNum w:abstractNumId="16" w15:restartNumberingAfterBreak="0">
+  <w:abstractNum w:abstractNumId="17" w15:restartNumberingAfterBreak="0">
     <w:nsid w:val="42CA771C"/>
     <w:multiLevelType w:val="hybridMultilevel"/>
     <w:tmpl w:val="88AA47F2"/>
@@ -3341,7 +4910,7 @@
       </w:pPr>
     </w:lvl>
   </w:abstractNum>
-  <w:abstractNum w:abstractNumId="17" w15:restartNumberingAfterBreak="0">
+  <w:abstractNum w:abstractNumId="18" w15:restartNumberingAfterBreak="0">
     <w:nsid w:val="43013EE4"/>
     <w:multiLevelType w:val="hybridMultilevel"/>
     <w:tmpl w:val="FA0C2C8A"/>
@@ -3427,7 +4996,7 @@
       </w:pPr>
     </w:lvl>
   </w:abstractNum>
-  <w:abstractNum w:abstractNumId="18" w15:restartNumberingAfterBreak="0">
+  <w:abstractNum w:abstractNumId="19" w15:restartNumberingAfterBreak="0">
     <w:nsid w:val="46266267"/>
     <w:multiLevelType w:val="hybridMultilevel"/>
     <w:tmpl w:val="BE6A9AC6"/>
@@ -3513,7 +5082,7 @@
       </w:pPr>
     </w:lvl>
   </w:abstractNum>
-  <w:abstractNum w:abstractNumId="19" w15:restartNumberingAfterBreak="0">
+  <w:abstractNum w:abstractNumId="20" w15:restartNumberingAfterBreak="0">
     <w:nsid w:val="46B664A7"/>
     <w:multiLevelType w:val="hybridMultilevel"/>
     <w:tmpl w:val="BE6A9AC6"/>
@@ -3599,7 +5168,7 @@
       </w:pPr>
     </w:lvl>
   </w:abstractNum>
-  <w:abstractNum w:abstractNumId="20" w15:restartNumberingAfterBreak="0">
+  <w:abstractNum w:abstractNumId="21" w15:restartNumberingAfterBreak="0">
     <w:nsid w:val="47E02AB4"/>
     <w:multiLevelType w:val="hybridMultilevel"/>
     <w:tmpl w:val="11485A6C"/>
@@ -3685,7 +5254,7 @@
       </w:pPr>
     </w:lvl>
   </w:abstractNum>
-  <w:abstractNum w:abstractNumId="21" w15:restartNumberingAfterBreak="0">
+  <w:abstractNum w:abstractNumId="22" w15:restartNumberingAfterBreak="0">
     <w:nsid w:val="4BCF1BD2"/>
     <w:multiLevelType w:val="hybridMultilevel"/>
     <w:tmpl w:val="80720178"/>
@@ -3771,7 +5340,7 @@
       </w:pPr>
     </w:lvl>
   </w:abstractNum>
-  <w:abstractNum w:abstractNumId="22" w15:restartNumberingAfterBreak="0">
+  <w:abstractNum w:abstractNumId="23" w15:restartNumberingAfterBreak="0">
     <w:nsid w:val="4EA54711"/>
     <w:multiLevelType w:val="hybridMultilevel"/>
     <w:tmpl w:val="4A0032F6"/>
@@ -3884,7 +5453,7 @@
       </w:rPr>
     </w:lvl>
   </w:abstractNum>
-  <w:abstractNum w:abstractNumId="23" w15:restartNumberingAfterBreak="0">
+  <w:abstractNum w:abstractNumId="24" w15:restartNumberingAfterBreak="0">
     <w:nsid w:val="4F0B1F72"/>
     <w:multiLevelType w:val="hybridMultilevel"/>
     <w:tmpl w:val="049078F6"/>
@@ -3970,7 +5539,7 @@
       </w:pPr>
     </w:lvl>
   </w:abstractNum>
-  <w:abstractNum w:abstractNumId="24" w15:restartNumberingAfterBreak="0">
+  <w:abstractNum w:abstractNumId="25" w15:restartNumberingAfterBreak="0">
     <w:nsid w:val="54632395"/>
     <w:multiLevelType w:val="hybridMultilevel"/>
     <w:tmpl w:val="8F7E7EE6"/>
@@ -4083,7 +5652,7 @@
       </w:rPr>
     </w:lvl>
   </w:abstractNum>
-  <w:abstractNum w:abstractNumId="25" w15:restartNumberingAfterBreak="0">
+  <w:abstractNum w:abstractNumId="26" w15:restartNumberingAfterBreak="0">
     <w:nsid w:val="56250942"/>
     <w:multiLevelType w:val="hybridMultilevel"/>
     <w:tmpl w:val="D09C7662"/>
@@ -4169,7 +5738,93 @@
       </w:pPr>
     </w:lvl>
   </w:abstractNum>
-  <w:abstractNum w:abstractNumId="26" w15:restartNumberingAfterBreak="0">
+  <w:abstractNum w:abstractNumId="27" w15:restartNumberingAfterBreak="0">
+    <w:nsid w:val="58A6256F"/>
+    <w:multiLevelType w:val="hybridMultilevel"/>
+    <w:tmpl w:val="7C02D3D8"/>
+    <w:lvl w:ilvl="0" w:tplc="0809000F">
+      <w:start w:val="1"/>
+      <w:numFmt w:val="decimal"/>
+      <w:lvlText w:val="%1."/>
+      <w:lvlJc w:val="left"/>
+      <w:pPr>
+        <w:ind w:left="720" w:hanging="360"/>
+      </w:pPr>
+    </w:lvl>
+    <w:lvl w:ilvl="1" w:tplc="08090019" w:tentative="1">
+      <w:start w:val="1"/>
+      <w:numFmt w:val="lowerLetter"/>
+      <w:lvlText w:val="%2."/>
+      <w:lvlJc w:val="left"/>
+      <w:pPr>
+        <w:ind w:left="1440" w:hanging="360"/>
+      </w:pPr>
+    </w:lvl>
+    <w:lvl w:ilvl="2" w:tplc="0809001B" w:tentative="1">
+      <w:start w:val="1"/>
+      <w:numFmt w:val="lowerRoman"/>
+      <w:lvlText w:val="%3."/>
+      <w:lvlJc w:val="right"/>
+      <w:pPr>
+        <w:ind w:left="2160" w:hanging="180"/>
+      </w:pPr>
+    </w:lvl>
+    <w:lvl w:ilvl="3" w:tplc="0809000F" w:tentative="1">
+      <w:start w:val="1"/>
+      <w:numFmt w:val="decimal"/>
+      <w:lvlText w:val="%4."/>
+      <w:lvlJc w:val="left"/>
+      <w:pPr>
+        <w:ind w:left="2880" w:hanging="360"/>
+      </w:pPr>
+    </w:lvl>
+    <w:lvl w:ilvl="4" w:tplc="08090019" w:tentative="1">
+      <w:start w:val="1"/>
+      <w:numFmt w:val="lowerLetter"/>
+      <w:lvlText w:val="%5."/>
+      <w:lvlJc w:val="left"/>
+      <w:pPr>
+        <w:ind w:left="3600" w:hanging="360"/>
+      </w:pPr>
+    </w:lvl>
+    <w:lvl w:ilvl="5" w:tplc="0809001B" w:tentative="1">
+      <w:start w:val="1"/>
+      <w:numFmt w:val="lowerRoman"/>
+      <w:lvlText w:val="%6."/>
+      <w:lvlJc w:val="right"/>
+      <w:pPr>
+        <w:ind w:left="4320" w:hanging="180"/>
+      </w:pPr>
+    </w:lvl>
+    <w:lvl w:ilvl="6" w:tplc="0809000F" w:tentative="1">
+      <w:start w:val="1"/>
+      <w:numFmt w:val="decimal"/>
+      <w:lvlText w:val="%7."/>
+      <w:lvlJc w:val="left"/>
+      <w:pPr>
+        <w:ind w:left="5040" w:hanging="360"/>
+      </w:pPr>
+    </w:lvl>
+    <w:lvl w:ilvl="7" w:tplc="08090019" w:tentative="1">
+      <w:start w:val="1"/>
+      <w:numFmt w:val="lowerLetter"/>
+      <w:lvlText w:val="%8."/>
+      <w:lvlJc w:val="left"/>
+      <w:pPr>
+        <w:ind w:left="5760" w:hanging="360"/>
+      </w:pPr>
+    </w:lvl>
+    <w:lvl w:ilvl="8" w:tplc="0809001B" w:tentative="1">
+      <w:start w:val="1"/>
+      <w:numFmt w:val="lowerRoman"/>
+      <w:lvlText w:val="%9."/>
+      <w:lvlJc w:val="right"/>
+      <w:pPr>
+        <w:ind w:left="6480" w:hanging="180"/>
+      </w:pPr>
+    </w:lvl>
+  </w:abstractNum>
+  <w:abstractNum w:abstractNumId="28" w15:restartNumberingAfterBreak="0">
     <w:nsid w:val="58BD03AD"/>
     <w:multiLevelType w:val="hybridMultilevel"/>
     <w:tmpl w:val="4B349C22"/>
@@ -4282,7 +5937,7 @@
       </w:rPr>
     </w:lvl>
   </w:abstractNum>
-  <w:abstractNum w:abstractNumId="27" w15:restartNumberingAfterBreak="0">
+  <w:abstractNum w:abstractNumId="29" w15:restartNumberingAfterBreak="0">
     <w:nsid w:val="5B1E582C"/>
     <w:multiLevelType w:val="hybridMultilevel"/>
     <w:tmpl w:val="D41CF03A"/>
@@ -4368,7 +6023,7 @@
       </w:pPr>
     </w:lvl>
   </w:abstractNum>
-  <w:abstractNum w:abstractNumId="28" w15:restartNumberingAfterBreak="0">
+  <w:abstractNum w:abstractNumId="30" w15:restartNumberingAfterBreak="0">
     <w:nsid w:val="5E5A6D81"/>
     <w:multiLevelType w:val="hybridMultilevel"/>
     <w:tmpl w:val="9A60EC94"/>
@@ -4481,7 +6136,7 @@
       </w:rPr>
     </w:lvl>
   </w:abstractNum>
-  <w:abstractNum w:abstractNumId="29" w15:restartNumberingAfterBreak="0">
+  <w:abstractNum w:abstractNumId="31" w15:restartNumberingAfterBreak="0">
     <w:nsid w:val="60FE4466"/>
     <w:multiLevelType w:val="hybridMultilevel"/>
     <w:tmpl w:val="BC20BE50"/>
@@ -4570,7 +6225,7 @@
       </w:pPr>
     </w:lvl>
   </w:abstractNum>
-  <w:abstractNum w:abstractNumId="30" w15:restartNumberingAfterBreak="0">
+  <w:abstractNum w:abstractNumId="32" w15:restartNumberingAfterBreak="0">
     <w:nsid w:val="6ACF562A"/>
     <w:multiLevelType w:val="hybridMultilevel"/>
     <w:tmpl w:val="8A3A754C"/>
@@ -4656,10 +6311,10 @@
       </w:pPr>
     </w:lvl>
   </w:abstractNum>
-  <w:abstractNum w:abstractNumId="31" w15:restartNumberingAfterBreak="0">
+  <w:abstractNum w:abstractNumId="33" w15:restartNumberingAfterBreak="0">
     <w:nsid w:val="70972110"/>
     <w:multiLevelType w:val="hybridMultilevel"/>
-    <w:tmpl w:val="19702EAE"/>
+    <w:tmpl w:val="523885A4"/>
     <w:lvl w:ilvl="0" w:tplc="08090001">
       <w:start w:val="1"/>
       <w:numFmt w:val="bullet"/>
@@ -4769,7 +6424,7 @@
       </w:rPr>
     </w:lvl>
   </w:abstractNum>
-  <w:abstractNum w:abstractNumId="32" w15:restartNumberingAfterBreak="0">
+  <w:abstractNum w:abstractNumId="34" w15:restartNumberingAfterBreak="0">
     <w:nsid w:val="731C4494"/>
     <w:multiLevelType w:val="hybridMultilevel"/>
     <w:tmpl w:val="3EC0AEEC"/>
@@ -4855,7 +6510,7 @@
       </w:pPr>
     </w:lvl>
   </w:abstractNum>
-  <w:abstractNum w:abstractNumId="33" w15:restartNumberingAfterBreak="0">
+  <w:abstractNum w:abstractNumId="35" w15:restartNumberingAfterBreak="0">
     <w:nsid w:val="752E30E2"/>
     <w:multiLevelType w:val="hybridMultilevel"/>
     <w:tmpl w:val="F89412AC"/>
@@ -4941,7 +6596,7 @@
       </w:pPr>
     </w:lvl>
   </w:abstractNum>
-  <w:abstractNum w:abstractNumId="34" w15:restartNumberingAfterBreak="0">
+  <w:abstractNum w:abstractNumId="36" w15:restartNumberingAfterBreak="0">
     <w:nsid w:val="77F83FBD"/>
     <w:multiLevelType w:val="hybridMultilevel"/>
     <w:tmpl w:val="D6180780"/>
@@ -5055,109 +6710,115 @@
     </w:lvl>
   </w:abstractNum>
   <w:num w:numId="1" w16cid:durableId="1869563880">
-    <w:abstractNumId w:val="5"/>
+    <w:abstractNumId w:val="6"/>
   </w:num>
   <w:num w:numId="2" w16cid:durableId="443500571">
-    <w:abstractNumId w:val="6"/>
+    <w:abstractNumId w:val="7"/>
   </w:num>
   <w:num w:numId="3" w16cid:durableId="1790320122">
+    <w:abstractNumId w:val="13"/>
+  </w:num>
+  <w:num w:numId="4" w16cid:durableId="963199687">
+    <w:abstractNumId w:val="34"/>
+  </w:num>
+  <w:num w:numId="5" w16cid:durableId="1767312628">
+    <w:abstractNumId w:val="17"/>
+  </w:num>
+  <w:num w:numId="6" w16cid:durableId="1278029155">
     <w:abstractNumId w:val="12"/>
   </w:num>
-  <w:num w:numId="4" w16cid:durableId="963199687">
-    <w:abstractNumId w:val="32"/>
-  </w:num>
-  <w:num w:numId="5" w16cid:durableId="1767312628">
-    <w:abstractNumId w:val="16"/>
-  </w:num>
-  <w:num w:numId="6" w16cid:durableId="1278029155">
-    <w:abstractNumId w:val="11"/>
-  </w:num>
   <w:num w:numId="7" w16cid:durableId="294410138">
-    <w:abstractNumId w:val="9"/>
+    <w:abstractNumId w:val="10"/>
   </w:num>
   <w:num w:numId="8" w16cid:durableId="1121344504">
-    <w:abstractNumId w:val="18"/>
+    <w:abstractNumId w:val="19"/>
   </w:num>
   <w:num w:numId="9" w16cid:durableId="1248807919">
     <w:abstractNumId w:val="1"/>
   </w:num>
   <w:num w:numId="10" w16cid:durableId="1815566503">
-    <w:abstractNumId w:val="29"/>
+    <w:abstractNumId w:val="31"/>
   </w:num>
   <w:num w:numId="11" w16cid:durableId="258418620">
+    <w:abstractNumId w:val="35"/>
+  </w:num>
+  <w:num w:numId="12" w16cid:durableId="2088846079">
+    <w:abstractNumId w:val="32"/>
+  </w:num>
+  <w:num w:numId="13" w16cid:durableId="927078000">
+    <w:abstractNumId w:val="26"/>
+  </w:num>
+  <w:num w:numId="14" w16cid:durableId="606549555">
+    <w:abstractNumId w:val="14"/>
+  </w:num>
+  <w:num w:numId="15" w16cid:durableId="1693066805">
+    <w:abstractNumId w:val="5"/>
+  </w:num>
+  <w:num w:numId="16" w16cid:durableId="1165392234">
+    <w:abstractNumId w:val="11"/>
+  </w:num>
+  <w:num w:numId="17" w16cid:durableId="1284993963">
+    <w:abstractNumId w:val="36"/>
+  </w:num>
+  <w:num w:numId="18" w16cid:durableId="1051347334">
+    <w:abstractNumId w:val="23"/>
+  </w:num>
+  <w:num w:numId="19" w16cid:durableId="1296448218">
+    <w:abstractNumId w:val="8"/>
+  </w:num>
+  <w:num w:numId="20" w16cid:durableId="1454788427">
+    <w:abstractNumId w:val="21"/>
+  </w:num>
+  <w:num w:numId="21" w16cid:durableId="1402094387">
+    <w:abstractNumId w:val="28"/>
+  </w:num>
+  <w:num w:numId="22" w16cid:durableId="1429086208">
+    <w:abstractNumId w:val="9"/>
+  </w:num>
+  <w:num w:numId="23" w16cid:durableId="278076558">
     <w:abstractNumId w:val="33"/>
   </w:num>
-  <w:num w:numId="12" w16cid:durableId="2088846079">
-    <w:abstractNumId w:val="30"/>
-  </w:num>
-  <w:num w:numId="13" w16cid:durableId="927078000">
-    <w:abstractNumId w:val="25"/>
-  </w:num>
-  <w:num w:numId="14" w16cid:durableId="606549555">
-    <w:abstractNumId w:val="13"/>
-  </w:num>
-  <w:num w:numId="15" w16cid:durableId="1693066805">
-    <w:abstractNumId w:val="4"/>
-  </w:num>
-  <w:num w:numId="16" w16cid:durableId="1165392234">
-    <w:abstractNumId w:val="10"/>
-  </w:num>
-  <w:num w:numId="17" w16cid:durableId="1284993963">
-    <w:abstractNumId w:val="34"/>
-  </w:num>
-  <w:num w:numId="18" w16cid:durableId="1051347334">
-    <w:abstractNumId w:val="22"/>
-  </w:num>
-  <w:num w:numId="19" w16cid:durableId="1296448218">
-    <w:abstractNumId w:val="7"/>
-  </w:num>
-  <w:num w:numId="20" w16cid:durableId="1454788427">
-    <w:abstractNumId w:val="20"/>
-  </w:num>
-  <w:num w:numId="21" w16cid:durableId="1402094387">
-    <w:abstractNumId w:val="26"/>
-  </w:num>
-  <w:num w:numId="22" w16cid:durableId="1429086208">
-    <w:abstractNumId w:val="8"/>
-  </w:num>
-  <w:num w:numId="23" w16cid:durableId="278076558">
-    <w:abstractNumId w:val="31"/>
-  </w:num>
   <w:num w:numId="24" w16cid:durableId="1045910070">
-    <w:abstractNumId w:val="27"/>
+    <w:abstractNumId w:val="29"/>
   </w:num>
   <w:num w:numId="25" w16cid:durableId="473453229">
     <w:abstractNumId w:val="0"/>
   </w:num>
   <w:num w:numId="26" w16cid:durableId="1979993976">
-    <w:abstractNumId w:val="3"/>
+    <w:abstractNumId w:val="4"/>
   </w:num>
   <w:num w:numId="27" w16cid:durableId="646587927">
-    <w:abstractNumId w:val="23"/>
+    <w:abstractNumId w:val="24"/>
   </w:num>
   <w:num w:numId="28" w16cid:durableId="2015108496">
     <w:abstractNumId w:val="2"/>
   </w:num>
   <w:num w:numId="29" w16cid:durableId="1357929107">
+    <w:abstractNumId w:val="16"/>
+  </w:num>
+  <w:num w:numId="30" w16cid:durableId="1436099812">
+    <w:abstractNumId w:val="18"/>
+  </w:num>
+  <w:num w:numId="31" w16cid:durableId="1426029586">
     <w:abstractNumId w:val="15"/>
   </w:num>
-  <w:num w:numId="30" w16cid:durableId="1436099812">
-    <w:abstractNumId w:val="17"/>
-  </w:num>
-  <w:num w:numId="31" w16cid:durableId="1426029586">
-    <w:abstractNumId w:val="14"/>
-  </w:num>
   <w:num w:numId="32" w16cid:durableId="1901593892">
-    <w:abstractNumId w:val="28"/>
+    <w:abstractNumId w:val="30"/>
   </w:num>
   <w:num w:numId="33" w16cid:durableId="730077056">
-    <w:abstractNumId w:val="19"/>
+    <w:abstractNumId w:val="20"/>
   </w:num>
   <w:num w:numId="34" w16cid:durableId="559944097">
-    <w:abstractNumId w:val="24"/>
+    <w:abstractNumId w:val="25"/>
   </w:num>
   <w:num w:numId="35" w16cid:durableId="1103572942">
-    <w:abstractNumId w:val="21"/>
+    <w:abstractNumId w:val="22"/>
+  </w:num>
+  <w:num w:numId="36" w16cid:durableId="101926409">
+    <w:abstractNumId w:val="3"/>
+  </w:num>
+  <w:num w:numId="37" w16cid:durableId="717703868">
+    <w:abstractNumId w:val="27"/>
   </w:num>
 </w:numbering>
 </file>
@@ -5604,6 +7265,29 @@
       <w:szCs w:val="26"/>
     </w:rPr>
   </w:style>
+  <w:style w:type="paragraph" w:styleId="Heading3">
+    <w:name w:val="heading 3"/>
+    <w:basedOn w:val="Normal"/>
+    <w:next w:val="Normal"/>
+    <w:link w:val="Heading3Char"/>
+    <w:uiPriority w:val="9"/>
+    <w:semiHidden/>
+    <w:unhideWhenUsed/>
+    <w:qFormat/>
+    <w:rsid w:val="00A26D40"/>
+    <w:pPr>
+      <w:keepNext/>
+      <w:keepLines/>
+      <w:spacing w:before="40" w:after="0"/>
+      <w:outlineLvl w:val="2"/>
+    </w:pPr>
+    <w:rPr>
+      <w:rFonts w:asciiTheme="majorHAnsi" w:eastAsiaTheme="majorEastAsia" w:hAnsiTheme="majorHAnsi" w:cstheme="majorBidi"/>
+      <w:color w:val="1F3763" w:themeColor="accent1" w:themeShade="7F"/>
+      <w:sz w:val="24"/>
+      <w:szCs w:val="24"/>
+    </w:rPr>
+  </w:style>
   <w:style w:type="character" w:default="1" w:styleId="DefaultParagraphFont">
     <w:name w:val="Default Paragraph Font"/>
     <w:uiPriority w:val="1"/>
@@ -5931,6 +7615,39 @@
       <w:szCs w:val="56"/>
     </w:rPr>
   </w:style>
+  <w:style w:type="character" w:customStyle="1" w:styleId="Heading3Char">
+    <w:name w:val="Heading 3 Char"/>
+    <w:basedOn w:val="DefaultParagraphFont"/>
+    <w:link w:val="Heading3"/>
+    <w:uiPriority w:val="9"/>
+    <w:semiHidden/>
+    <w:rsid w:val="00A26D40"/>
+    <w:rPr>
+      <w:rFonts w:asciiTheme="majorHAnsi" w:eastAsiaTheme="majorEastAsia" w:hAnsiTheme="majorHAnsi" w:cstheme="majorBidi"/>
+      <w:color w:val="1F3763" w:themeColor="accent1" w:themeShade="7F"/>
+      <w:sz w:val="24"/>
+      <w:szCs w:val="24"/>
+    </w:rPr>
+  </w:style>
+  <w:style w:type="paragraph" w:styleId="Caption">
+    <w:name w:val="caption"/>
+    <w:basedOn w:val="Normal"/>
+    <w:next w:val="Normal"/>
+    <w:uiPriority w:val="35"/>
+    <w:unhideWhenUsed/>
+    <w:qFormat/>
+    <w:rsid w:val="00E65BC4"/>
+    <w:pPr>
+      <w:spacing w:after="200" w:line="240" w:lineRule="auto"/>
+    </w:pPr>
+    <w:rPr>
+      <w:i/>
+      <w:iCs/>
+      <w:color w:val="44546A" w:themeColor="text2"/>
+      <w:sz w:val="18"/>
+      <w:szCs w:val="18"/>
+    </w:rPr>
+  </w:style>
 </w:styles>
 </file>
 
@@ -6230,6 +7947,10 @@
 </file>
 
 <file path=customXml/item1.xml><?xml version="1.0" encoding="utf-8"?>
+<b:Sources xmlns:b="http://schemas.openxmlformats.org/officeDocument/2006/bibliography" xmlns="http://schemas.openxmlformats.org/officeDocument/2006/bibliography" SelectedStyle="\APASixthEditionOfficeOnline.xsl" StyleName="APA" Version="6"/>
+</file>
+
+<file path=customXml/item2.xml><?xml version="1.0" encoding="utf-8"?>
 <ct:contentTypeSchema xmlns:ct="http://schemas.microsoft.com/office/2006/metadata/contentType" xmlns:ma="http://schemas.microsoft.com/office/2006/metadata/properties/metaAttributes" ct:_="" ma:_="" ma:contentTypeName="Document" ma:contentTypeID="0x010100B51FF1F3B1E878408F1A9036BC542E37" ma:contentTypeVersion="10" ma:contentTypeDescription="Create a new document." ma:contentTypeScope="" ma:versionID="2d60345fbaa656ba62b344d076a4f7ae">
   <xsd:schema xmlns:xsd="http://www.w3.org/2001/XMLSchema" xmlns:xs="http://www.w3.org/2001/XMLSchema" xmlns:p="http://schemas.microsoft.com/office/2006/metadata/properties" xmlns:ns2="1a608d72-da23-4f2b-8524-9c34c19366c2" targetNamespace="http://schemas.microsoft.com/office/2006/metadata/properties" ma:root="true" ma:fieldsID="825a08f0a618911f38a3de5cec3ddae1" ns2:_="">
     <xsd:import namespace="1a608d72-da23-4f2b-8524-9c34c19366c2"/>
@@ -6413,17 +8134,7 @@
 </ct:contentTypeSchema>
 </file>
 
-<file path=customXml/item2.xml><?xml version="1.0" encoding="utf-8"?>
-<b:Sources xmlns:b="http://schemas.openxmlformats.org/officeDocument/2006/bibliography" xmlns="http://schemas.openxmlformats.org/officeDocument/2006/bibliography" SelectedStyle="\APASixthEditionOfficeOnline.xsl" StyleName="APA" Version="6"/>
-</file>
-
 <file path=customXml/item3.xml><?xml version="1.0" encoding="utf-8"?>
-<p:properties xmlns:p="http://schemas.microsoft.com/office/2006/metadata/properties" xmlns:xsi="http://www.w3.org/2001/XMLSchema-instance" xmlns:pc="http://schemas.microsoft.com/office/infopath/2007/PartnerControls">
-  <documentManagement/>
-</p:properties>
-</file>
-
-<file path=customXml/item4.xml><?xml version="1.0" encoding="utf-8"?>
 <?mso-contentType ?>
 <FormTemplates xmlns="http://schemas.microsoft.com/sharepoint/v3/contenttype/forms">
   <Display>DocumentLibraryForm</Display>
@@ -6432,7 +8143,21 @@
 </FormTemplates>
 </file>
 
+<file path=customXml/item4.xml><?xml version="1.0" encoding="utf-8"?>
+<p:properties xmlns:p="http://schemas.microsoft.com/office/2006/metadata/properties" xmlns:xsi="http://www.w3.org/2001/XMLSchema-instance" xmlns:pc="http://schemas.microsoft.com/office/infopath/2007/PartnerControls">
+  <documentManagement/>
+</p:properties>
+</file>
+
 <file path=customXml/itemProps1.xml><?xml version="1.0" encoding="utf-8"?>
+<ds:datastoreItem xmlns:ds="http://schemas.openxmlformats.org/officeDocument/2006/customXml" ds:itemID="{3809E984-80E4-4D3E-B302-5218119B5142}">
+  <ds:schemaRefs>
+    <ds:schemaRef ds:uri="http://schemas.openxmlformats.org/officeDocument/2006/bibliography"/>
+  </ds:schemaRefs>
+</ds:datastoreItem>
+</file>
+
+<file path=customXml/itemProps2.xml><?xml version="1.0" encoding="utf-8"?>
 <ds:datastoreItem xmlns:ds="http://schemas.openxmlformats.org/officeDocument/2006/customXml" ds:itemID="{1BA504C8-E083-43B4-BA41-D1E0F47E4D86}">
   <ds:schemaRefs>
     <ds:schemaRef ds:uri="http://schemas.microsoft.com/office/2006/metadata/contentType"/>
@@ -6450,27 +8175,19 @@
 </ds:datastoreItem>
 </file>
 
-<file path=customXml/itemProps2.xml><?xml version="1.0" encoding="utf-8"?>
-<ds:datastoreItem xmlns:ds="http://schemas.openxmlformats.org/officeDocument/2006/customXml" ds:itemID="{3809E984-80E4-4D3E-B302-5218119B5142}">
+<file path=customXml/itemProps3.xml><?xml version="1.0" encoding="utf-8"?>
+<ds:datastoreItem xmlns:ds="http://schemas.openxmlformats.org/officeDocument/2006/customXml" ds:itemID="{30510148-2913-48F5-AA3F-CDEC18E4C342}">
   <ds:schemaRefs>
-    <ds:schemaRef ds:uri="http://schemas.openxmlformats.org/officeDocument/2006/bibliography"/>
+    <ds:schemaRef ds:uri="http://schemas.microsoft.com/sharepoint/v3/contenttype/forms"/>
   </ds:schemaRefs>
 </ds:datastoreItem>
 </file>
 
-<file path=customXml/itemProps3.xml><?xml version="1.0" encoding="utf-8"?>
+<file path=customXml/itemProps4.xml><?xml version="1.0" encoding="utf-8"?>
 <ds:datastoreItem xmlns:ds="http://schemas.openxmlformats.org/officeDocument/2006/customXml" ds:itemID="{E073A72B-130A-46A6-B65A-C7AE15BFE7CC}">
   <ds:schemaRefs>
     <ds:schemaRef ds:uri="http://schemas.microsoft.com/office/2006/metadata/properties"/>
     <ds:schemaRef ds:uri="http://schemas.microsoft.com/office/infopath/2007/PartnerControls"/>
   </ds:schemaRefs>
 </ds:datastoreItem>
-</file>
-
-<file path=customXml/itemProps4.xml><?xml version="1.0" encoding="utf-8"?>
-<ds:datastoreItem xmlns:ds="http://schemas.openxmlformats.org/officeDocument/2006/customXml" ds:itemID="{30510148-2913-48F5-AA3F-CDEC18E4C342}">
-  <ds:schemaRefs>
-    <ds:schemaRef ds:uri="http://schemas.microsoft.com/sharepoint/v3/contenttype/forms"/>
-  </ds:schemaRefs>
-</ds:datastoreItem>
 </file>
</xml_diff>